<commit_message>
update: slide finnal python lv2
</commit_message>
<xml_diff>
--- a/PYTHON/lv2/FINAL/Mẫu báo cáo tiến độ.docx
+++ b/PYTHON/lv2/FINAL/Mẫu báo cáo tiến độ.docx
@@ -1,6 +1,6 @@
 
 <file path=word/document.xml><?xml version="1.0" encoding="utf-8"?>
-<w:document xmlns:wpc="http://schemas.microsoft.com/office/word/2010/wordprocessingCanvas" xmlns:cx="http://schemas.microsoft.com/office/drawing/2014/chartex" xmlns:cx1="http://schemas.microsoft.com/office/drawing/2015/9/8/chartex" xmlns:cx2="http://schemas.microsoft.com/office/drawing/2015/10/21/chartex" xmlns:cx3="http://schemas.microsoft.com/office/drawing/2016/5/9/chartex" xmlns:cx4="http://schemas.microsoft.com/office/drawing/2016/5/10/chartex" xmlns:cx5="http://schemas.microsoft.com/office/drawing/2016/5/11/chartex" xmlns:cx6="http://schemas.microsoft.com/office/drawing/2016/5/12/chartex" xmlns:cx7="http://schemas.microsoft.com/office/drawing/2016/5/13/chartex" xmlns:cx8="http://schemas.microsoft.com/office/drawing/2016/5/14/chartex" xmlns:mc="http://schemas.openxmlformats.org/markup-compatibility/2006" xmlns:aink="http://schemas.microsoft.com/office/drawing/2016/ink" xmlns:am3d="http://schemas.microsoft.com/office/drawing/2017/model3d" xmlns:o="urn:schemas-microsoft-com:office:office" xmlns:r="http://schemas.openxmlformats.org/officeDocument/2006/relationships" xmlns:m="http://schemas.openxmlformats.org/officeDocument/2006/math" xmlns:v="urn:schemas-microsoft-com:vml" xmlns:wp14="http://schemas.microsoft.com/office/word/2010/wordprocessingDrawing" xmlns:wp="http://schemas.openxmlformats.org/drawingml/2006/wordprocessingDrawing" xmlns:w10="urn:schemas-microsoft-com:office:word" xmlns:w="http://schemas.openxmlformats.org/wordprocessingml/2006/main" xmlns:w14="http://schemas.microsoft.com/office/word/2010/wordml" xmlns:w15="http://schemas.microsoft.com/office/word/2012/wordml" xmlns:w16cid="http://schemas.microsoft.com/office/word/2016/wordml/cid" xmlns:w16se="http://schemas.microsoft.com/office/word/2015/wordml/symex" xmlns:wpg="http://schemas.microsoft.com/office/word/2010/wordprocessingGroup" xmlns:wpi="http://schemas.microsoft.com/office/word/2010/wordprocessingInk" xmlns:wne="http://schemas.microsoft.com/office/word/2006/wordml" xmlns:wps="http://schemas.microsoft.com/office/word/2010/wordprocessingShape" mc:Ignorable="w14 w15 w16se w16cid wp14">
+<w:document xmlns:wpc="http://schemas.microsoft.com/office/word/2010/wordprocessingCanvas" xmlns:cx="http://schemas.microsoft.com/office/drawing/2014/chartex" xmlns:mc="http://schemas.openxmlformats.org/markup-compatibility/2006" xmlns:o="urn:schemas-microsoft-com:office:office" xmlns:r="http://schemas.openxmlformats.org/officeDocument/2006/relationships" xmlns:m="http://schemas.openxmlformats.org/officeDocument/2006/math" xmlns:v="urn:schemas-microsoft-com:vml" xmlns:wp14="http://schemas.microsoft.com/office/word/2010/wordprocessingDrawing" xmlns:wp="http://schemas.openxmlformats.org/drawingml/2006/wordprocessingDrawing" xmlns:w10="urn:schemas-microsoft-com:office:word" xmlns:w="http://schemas.openxmlformats.org/wordprocessingml/2006/main" xmlns:w14="http://schemas.microsoft.com/office/word/2010/wordml" xmlns:w15="http://schemas.microsoft.com/office/word/2012/wordml" xmlns:w16se="http://schemas.microsoft.com/office/word/2015/wordml/symex" xmlns:wpg="http://schemas.microsoft.com/office/word/2010/wordprocessingGroup" xmlns:wpi="http://schemas.microsoft.com/office/word/2010/wordprocessingInk" xmlns:wne="http://schemas.microsoft.com/office/word/2006/wordml" xmlns:wps="http://schemas.microsoft.com/office/word/2010/wordprocessingShape" mc:Ignorable="w14 w15 w16se wp14">
   <w:body>
     <w:p>
       <w:pPr>
@@ -54,7 +54,6 @@
         </w:rPr>
         <w:br/>
       </w:r>
-      <w:proofErr w:type="spellStart"/>
       <w:r>
         <w:rPr>
           <w:rFonts w:ascii="Times New Roman" w:eastAsia="Times New Roman" w:hAnsi="Times New Roman" w:cs="Times New Roman"/>
@@ -64,9 +63,26 @@
           <w:sz w:val="26"/>
           <w:szCs w:val="26"/>
         </w:rPr>
-        <w:t>Họ</w:t>
+        <w:t xml:space="preserve">Họ tên Giáo viên: </w:t>
       </w:r>
-      <w:proofErr w:type="spellEnd"/>
+      <w:r>
+        <w:rPr>
+          <w:rFonts w:ascii="Times New Roman" w:eastAsia="Times New Roman" w:hAnsi="Times New Roman" w:cs="Times New Roman"/>
+          <w:color w:val="000000"/>
+          <w:sz w:val="26"/>
+          <w:szCs w:val="26"/>
+        </w:rPr>
+        <w:t>Phạm Ngọc Hòa</w:t>
+      </w:r>
+      <w:r>
+        <w:rPr>
+          <w:rFonts w:ascii="Times New Roman" w:eastAsia="Times New Roman" w:hAnsi="Times New Roman" w:cs="Times New Roman"/>
+          <w:color w:val="000000"/>
+          <w:sz w:val="26"/>
+          <w:szCs w:val="26"/>
+        </w:rPr>
+        <w:br/>
+      </w:r>
       <w:r>
         <w:rPr>
           <w:rFonts w:ascii="Times New Roman" w:eastAsia="Times New Roman" w:hAnsi="Times New Roman" w:cs="Times New Roman"/>
@@ -76,81 +92,8 @@
           <w:sz w:val="26"/>
           <w:szCs w:val="26"/>
         </w:rPr>
-        <w:t xml:space="preserve"> </w:t>
+        <w:t xml:space="preserve">Môn: </w:t>
       </w:r>
-      <w:proofErr w:type="spellStart"/>
-      <w:r>
-        <w:rPr>
-          <w:rFonts w:ascii="Times New Roman" w:eastAsia="Times New Roman" w:hAnsi="Times New Roman" w:cs="Times New Roman"/>
-          <w:b/>
-          <w:bCs/>
-          <w:color w:val="000000"/>
-          <w:sz w:val="26"/>
-          <w:szCs w:val="26"/>
-        </w:rPr>
-        <w:t>tên</w:t>
-      </w:r>
-      <w:proofErr w:type="spellEnd"/>
-      <w:r>
-        <w:rPr>
-          <w:rFonts w:ascii="Times New Roman" w:eastAsia="Times New Roman" w:hAnsi="Times New Roman" w:cs="Times New Roman"/>
-          <w:b/>
-          <w:bCs/>
-          <w:color w:val="000000"/>
-          <w:sz w:val="26"/>
-          <w:szCs w:val="26"/>
-        </w:rPr>
-        <w:t xml:space="preserve"> </w:t>
-      </w:r>
-      <w:proofErr w:type="spellStart"/>
-      <w:r>
-        <w:rPr>
-          <w:rFonts w:ascii="Times New Roman" w:eastAsia="Times New Roman" w:hAnsi="Times New Roman" w:cs="Times New Roman"/>
-          <w:b/>
-          <w:bCs/>
-          <w:color w:val="000000"/>
-          <w:sz w:val="26"/>
-          <w:szCs w:val="26"/>
-        </w:rPr>
-        <w:t>Giáo</w:t>
-      </w:r>
-      <w:proofErr w:type="spellEnd"/>
-      <w:r>
-        <w:rPr>
-          <w:rFonts w:ascii="Times New Roman" w:eastAsia="Times New Roman" w:hAnsi="Times New Roman" w:cs="Times New Roman"/>
-          <w:b/>
-          <w:bCs/>
-          <w:color w:val="000000"/>
-          <w:sz w:val="26"/>
-          <w:szCs w:val="26"/>
-        </w:rPr>
-        <w:t xml:space="preserve"> </w:t>
-      </w:r>
-      <w:proofErr w:type="spellStart"/>
-      <w:r>
-        <w:rPr>
-          <w:rFonts w:ascii="Times New Roman" w:eastAsia="Times New Roman" w:hAnsi="Times New Roman" w:cs="Times New Roman"/>
-          <w:b/>
-          <w:bCs/>
-          <w:color w:val="000000"/>
-          <w:sz w:val="26"/>
-          <w:szCs w:val="26"/>
-        </w:rPr>
-        <w:t>viên</w:t>
-      </w:r>
-      <w:proofErr w:type="spellEnd"/>
-      <w:r>
-        <w:rPr>
-          <w:rFonts w:ascii="Times New Roman" w:eastAsia="Times New Roman" w:hAnsi="Times New Roman" w:cs="Times New Roman"/>
-          <w:b/>
-          <w:bCs/>
-          <w:color w:val="000000"/>
-          <w:sz w:val="26"/>
-          <w:szCs w:val="26"/>
-        </w:rPr>
-        <w:t xml:space="preserve">: </w:t>
-      </w:r>
-      <w:proofErr w:type="spellStart"/>
       <w:r>
         <w:rPr>
           <w:rFonts w:ascii="Times New Roman" w:eastAsia="Times New Roman" w:hAnsi="Times New Roman" w:cs="Times New Roman"/>
@@ -158,161 +101,7 @@
           <w:sz w:val="26"/>
           <w:szCs w:val="26"/>
         </w:rPr>
-        <w:t>Phạm</w:t>
-      </w:r>
-      <w:proofErr w:type="spellEnd"/>
-      <w:r>
-        <w:rPr>
-          <w:rFonts w:ascii="Times New Roman" w:eastAsia="Times New Roman" w:hAnsi="Times New Roman" w:cs="Times New Roman"/>
-          <w:color w:val="000000"/>
-          <w:sz w:val="26"/>
-          <w:szCs w:val="26"/>
-        </w:rPr>
-        <w:t xml:space="preserve"> </w:t>
-      </w:r>
-      <w:proofErr w:type="spellStart"/>
-      <w:r>
-        <w:rPr>
-          <w:rFonts w:ascii="Times New Roman" w:eastAsia="Times New Roman" w:hAnsi="Times New Roman" w:cs="Times New Roman"/>
-          <w:color w:val="000000"/>
-          <w:sz w:val="26"/>
-          <w:szCs w:val="26"/>
-        </w:rPr>
-        <w:t>Ngọc</w:t>
-      </w:r>
-      <w:proofErr w:type="spellEnd"/>
-      <w:r>
-        <w:rPr>
-          <w:rFonts w:ascii="Times New Roman" w:eastAsia="Times New Roman" w:hAnsi="Times New Roman" w:cs="Times New Roman"/>
-          <w:color w:val="000000"/>
-          <w:sz w:val="26"/>
-          <w:szCs w:val="26"/>
-        </w:rPr>
-        <w:t xml:space="preserve"> </w:t>
-      </w:r>
-      <w:proofErr w:type="spellStart"/>
-      <w:r>
-        <w:rPr>
-          <w:rFonts w:ascii="Times New Roman" w:eastAsia="Times New Roman" w:hAnsi="Times New Roman" w:cs="Times New Roman"/>
-          <w:color w:val="000000"/>
-          <w:sz w:val="26"/>
-          <w:szCs w:val="26"/>
-        </w:rPr>
-        <w:t>Hòa</w:t>
-      </w:r>
-      <w:proofErr w:type="spellEnd"/>
-      <w:r>
-        <w:rPr>
-          <w:rFonts w:ascii="Times New Roman" w:eastAsia="Times New Roman" w:hAnsi="Times New Roman" w:cs="Times New Roman"/>
-          <w:color w:val="000000"/>
-          <w:sz w:val="26"/>
-          <w:szCs w:val="26"/>
-        </w:rPr>
-        <w:br/>
-      </w:r>
-      <w:proofErr w:type="spellStart"/>
-      <w:r>
-        <w:rPr>
-          <w:rFonts w:ascii="Times New Roman" w:eastAsia="Times New Roman" w:hAnsi="Times New Roman" w:cs="Times New Roman"/>
-          <w:b/>
-          <w:bCs/>
-          <w:color w:val="000000"/>
-          <w:sz w:val="26"/>
-          <w:szCs w:val="26"/>
-        </w:rPr>
-        <w:t>Môn</w:t>
-      </w:r>
-      <w:proofErr w:type="spellEnd"/>
-      <w:r>
-        <w:rPr>
-          <w:rFonts w:ascii="Times New Roman" w:eastAsia="Times New Roman" w:hAnsi="Times New Roman" w:cs="Times New Roman"/>
-          <w:b/>
-          <w:bCs/>
-          <w:color w:val="000000"/>
-          <w:sz w:val="26"/>
-          <w:szCs w:val="26"/>
-        </w:rPr>
-        <w:t xml:space="preserve">: </w:t>
-      </w:r>
-      <w:proofErr w:type="spellStart"/>
-      <w:r>
-        <w:rPr>
-          <w:rFonts w:ascii="Times New Roman" w:eastAsia="Times New Roman" w:hAnsi="Times New Roman" w:cs="Times New Roman"/>
-          <w:color w:val="000000"/>
-          <w:sz w:val="26"/>
-          <w:szCs w:val="26"/>
-        </w:rPr>
-        <w:t>Siêu</w:t>
-      </w:r>
-      <w:proofErr w:type="spellEnd"/>
-      <w:r>
-        <w:rPr>
-          <w:rFonts w:ascii="Times New Roman" w:eastAsia="Times New Roman" w:hAnsi="Times New Roman" w:cs="Times New Roman"/>
-          <w:color w:val="000000"/>
-          <w:sz w:val="26"/>
-          <w:szCs w:val="26"/>
-        </w:rPr>
-        <w:t xml:space="preserve"> </w:t>
-      </w:r>
-      <w:proofErr w:type="spellStart"/>
-      <w:r>
-        <w:rPr>
-          <w:rFonts w:ascii="Times New Roman" w:eastAsia="Times New Roman" w:hAnsi="Times New Roman" w:cs="Times New Roman"/>
-          <w:color w:val="000000"/>
-          <w:sz w:val="26"/>
-          <w:szCs w:val="26"/>
-        </w:rPr>
-        <w:t>nhân</w:t>
-      </w:r>
-      <w:proofErr w:type="spellEnd"/>
-      <w:r>
-        <w:rPr>
-          <w:rFonts w:ascii="Times New Roman" w:eastAsia="Times New Roman" w:hAnsi="Times New Roman" w:cs="Times New Roman"/>
-          <w:color w:val="000000"/>
-          <w:sz w:val="26"/>
-          <w:szCs w:val="26"/>
-        </w:rPr>
-        <w:t xml:space="preserve"> </w:t>
-      </w:r>
-      <w:proofErr w:type="spellStart"/>
-      <w:r>
-        <w:rPr>
-          <w:rFonts w:ascii="Times New Roman" w:eastAsia="Times New Roman" w:hAnsi="Times New Roman" w:cs="Times New Roman"/>
-          <w:color w:val="000000"/>
-          <w:sz w:val="26"/>
-          <w:szCs w:val="26"/>
-        </w:rPr>
-        <w:t>lập</w:t>
-      </w:r>
-      <w:proofErr w:type="spellEnd"/>
-      <w:r>
-        <w:rPr>
-          <w:rFonts w:ascii="Times New Roman" w:eastAsia="Times New Roman" w:hAnsi="Times New Roman" w:cs="Times New Roman"/>
-          <w:color w:val="000000"/>
-          <w:sz w:val="26"/>
-          <w:szCs w:val="26"/>
-        </w:rPr>
-        <w:t xml:space="preserve"> </w:t>
-      </w:r>
-      <w:proofErr w:type="spellStart"/>
-      <w:r>
-        <w:rPr>
-          <w:rFonts w:ascii="Times New Roman" w:eastAsia="Times New Roman" w:hAnsi="Times New Roman" w:cs="Times New Roman"/>
-          <w:color w:val="000000"/>
-          <w:sz w:val="26"/>
-          <w:szCs w:val="26"/>
-        </w:rPr>
-        <w:t>trình</w:t>
-      </w:r>
-      <w:proofErr w:type="spellEnd"/>
-      <w:r>
-        <w:rPr>
-          <w:rFonts w:ascii="Times New Roman" w:eastAsia="Times New Roman" w:hAnsi="Times New Roman" w:cs="Times New Roman"/>
-          <w:color w:val="000000"/>
-          <w:sz w:val="26"/>
-          <w:szCs w:val="26"/>
-        </w:rPr>
-        <w:t xml:space="preserve">.                </w:t>
+        <w:t xml:space="preserve">Siêu nhân lập trình.                </w:t>
       </w:r>
       <w:r>
         <w:rPr>
@@ -332,7 +121,6 @@
         </w:rPr>
         <w:tab/>
       </w:r>
-      <w:proofErr w:type="spellStart"/>
       <w:r>
         <w:rPr>
           <w:rFonts w:ascii="Times New Roman" w:eastAsia="Times New Roman" w:hAnsi="Times New Roman" w:cs="Times New Roman"/>
@@ -342,19 +130,7 @@
           <w:sz w:val="26"/>
           <w:szCs w:val="26"/>
         </w:rPr>
-        <w:t>Lớp</w:t>
-      </w:r>
-      <w:proofErr w:type="spellEnd"/>
-      <w:r>
-        <w:rPr>
-          <w:rFonts w:ascii="Times New Roman" w:eastAsia="Times New Roman" w:hAnsi="Times New Roman" w:cs="Times New Roman"/>
-          <w:b/>
-          <w:bCs/>
-          <w:color w:val="000000"/>
-          <w:sz w:val="26"/>
-          <w:szCs w:val="26"/>
-        </w:rPr>
-        <w:t xml:space="preserve">: </w:t>
+        <w:t xml:space="preserve">Lớp: </w:t>
       </w:r>
       <w:r>
         <w:rPr>
@@ -408,7 +184,6 @@
                 <w:rFonts w:ascii="Times New Roman" w:eastAsia="Times New Roman" w:hAnsi="Times New Roman" w:cs="Times New Roman"/>
               </w:rPr>
             </w:pPr>
-            <w:proofErr w:type="spellStart"/>
             <w:r>
               <w:rPr>
                 <w:rFonts w:ascii="Times New Roman" w:eastAsia="Times New Roman" w:hAnsi="Times New Roman" w:cs="Times New Roman"/>
@@ -418,7 +193,6 @@
               </w:rPr>
               <w:t>Nhóm</w:t>
             </w:r>
-            <w:proofErr w:type="spellEnd"/>
           </w:p>
         </w:tc>
         <w:tc>
@@ -441,7 +215,6 @@
                 <w:rFonts w:ascii="Times New Roman" w:eastAsia="Times New Roman" w:hAnsi="Times New Roman" w:cs="Times New Roman"/>
               </w:rPr>
             </w:pPr>
-            <w:proofErr w:type="spellStart"/>
             <w:r>
               <w:rPr>
                 <w:rFonts w:ascii="Times New Roman" w:eastAsia="Times New Roman" w:hAnsi="Times New Roman" w:cs="Times New Roman"/>
@@ -449,9 +222,8 @@
                 <w:bCs/>
                 <w:color w:val="000000"/>
               </w:rPr>
-              <w:t>Danh</w:t>
+              <w:t>Danh sách</w:t>
             </w:r>
-            <w:proofErr w:type="spellEnd"/>
             <w:r>
               <w:rPr>
                 <w:rFonts w:ascii="Times New Roman" w:eastAsia="Times New Roman" w:hAnsi="Times New Roman" w:cs="Times New Roman"/>
@@ -459,59 +231,9 @@
                 <w:bCs/>
                 <w:color w:val="000000"/>
               </w:rPr>
-              <w:t xml:space="preserve"> </w:t>
+              <w:br/>
+              <w:t>học sinh</w:t>
             </w:r>
-            <w:proofErr w:type="spellStart"/>
-            <w:r>
-              <w:rPr>
-                <w:rFonts w:ascii="Times New Roman" w:eastAsia="Times New Roman" w:hAnsi="Times New Roman" w:cs="Times New Roman"/>
-                <w:b/>
-                <w:bCs/>
-                <w:color w:val="000000"/>
-              </w:rPr>
-              <w:t>sách</w:t>
-            </w:r>
-            <w:proofErr w:type="spellEnd"/>
-            <w:r>
-              <w:rPr>
-                <w:rFonts w:ascii="Times New Roman" w:eastAsia="Times New Roman" w:hAnsi="Times New Roman" w:cs="Times New Roman"/>
-                <w:b/>
-                <w:bCs/>
-                <w:color w:val="000000"/>
-              </w:rPr>
-              <w:br/>
-            </w:r>
-            <w:proofErr w:type="spellStart"/>
-            <w:r>
-              <w:rPr>
-                <w:rFonts w:ascii="Times New Roman" w:eastAsia="Times New Roman" w:hAnsi="Times New Roman" w:cs="Times New Roman"/>
-                <w:b/>
-                <w:bCs/>
-                <w:color w:val="000000"/>
-              </w:rPr>
-              <w:t>học</w:t>
-            </w:r>
-            <w:proofErr w:type="spellEnd"/>
-            <w:r>
-              <w:rPr>
-                <w:rFonts w:ascii="Times New Roman" w:eastAsia="Times New Roman" w:hAnsi="Times New Roman" w:cs="Times New Roman"/>
-                <w:b/>
-                <w:bCs/>
-                <w:color w:val="000000"/>
-              </w:rPr>
-              <w:t xml:space="preserve"> </w:t>
-            </w:r>
-            <w:proofErr w:type="spellStart"/>
-            <w:r>
-              <w:rPr>
-                <w:rFonts w:ascii="Times New Roman" w:eastAsia="Times New Roman" w:hAnsi="Times New Roman" w:cs="Times New Roman"/>
-                <w:b/>
-                <w:bCs/>
-                <w:color w:val="000000"/>
-              </w:rPr>
-              <w:t>sinh</w:t>
-            </w:r>
-            <w:proofErr w:type="spellEnd"/>
           </w:p>
         </w:tc>
         <w:tc>
@@ -534,7 +256,6 @@
                 <w:rFonts w:ascii="Times New Roman" w:eastAsia="Times New Roman" w:hAnsi="Times New Roman" w:cs="Times New Roman"/>
               </w:rPr>
             </w:pPr>
-            <w:proofErr w:type="spellStart"/>
             <w:r>
               <w:rPr>
                 <w:rFonts w:ascii="Times New Roman" w:eastAsia="Times New Roman" w:hAnsi="Times New Roman" w:cs="Times New Roman"/>
@@ -542,69 +263,8 @@
                 <w:bCs/>
                 <w:color w:val="000000"/>
               </w:rPr>
-              <w:t>Nhận</w:t>
+              <w:t>Nhận xét, đánh giá</w:t>
             </w:r>
-            <w:proofErr w:type="spellEnd"/>
-            <w:r>
-              <w:rPr>
-                <w:rFonts w:ascii="Times New Roman" w:eastAsia="Times New Roman" w:hAnsi="Times New Roman" w:cs="Times New Roman"/>
-                <w:b/>
-                <w:bCs/>
-                <w:color w:val="000000"/>
-              </w:rPr>
-              <w:t xml:space="preserve"> </w:t>
-            </w:r>
-            <w:proofErr w:type="spellStart"/>
-            <w:r>
-              <w:rPr>
-                <w:rFonts w:ascii="Times New Roman" w:eastAsia="Times New Roman" w:hAnsi="Times New Roman" w:cs="Times New Roman"/>
-                <w:b/>
-                <w:bCs/>
-                <w:color w:val="000000"/>
-              </w:rPr>
-              <w:t>xét</w:t>
-            </w:r>
-            <w:proofErr w:type="spellEnd"/>
-            <w:r>
-              <w:rPr>
-                <w:rFonts w:ascii="Times New Roman" w:eastAsia="Times New Roman" w:hAnsi="Times New Roman" w:cs="Times New Roman"/>
-                <w:b/>
-                <w:bCs/>
-                <w:color w:val="000000"/>
-              </w:rPr>
-              <w:t xml:space="preserve">, </w:t>
-            </w:r>
-            <w:proofErr w:type="spellStart"/>
-            <w:r>
-              <w:rPr>
-                <w:rFonts w:ascii="Times New Roman" w:eastAsia="Times New Roman" w:hAnsi="Times New Roman" w:cs="Times New Roman"/>
-                <w:b/>
-                <w:bCs/>
-                <w:color w:val="000000"/>
-              </w:rPr>
-              <w:t>đánh</w:t>
-            </w:r>
-            <w:proofErr w:type="spellEnd"/>
-            <w:r>
-              <w:rPr>
-                <w:rFonts w:ascii="Times New Roman" w:eastAsia="Times New Roman" w:hAnsi="Times New Roman" w:cs="Times New Roman"/>
-                <w:b/>
-                <w:bCs/>
-                <w:color w:val="000000"/>
-              </w:rPr>
-              <w:t xml:space="preserve"> </w:t>
-            </w:r>
-            <w:proofErr w:type="spellStart"/>
-            <w:r>
-              <w:rPr>
-                <w:rFonts w:ascii="Times New Roman" w:eastAsia="Times New Roman" w:hAnsi="Times New Roman" w:cs="Times New Roman"/>
-                <w:b/>
-                <w:bCs/>
-                <w:color w:val="000000"/>
-              </w:rPr>
-              <w:t>giá</w:t>
-            </w:r>
-            <w:proofErr w:type="spellEnd"/>
           </w:p>
         </w:tc>
         <w:tc>
@@ -627,7 +287,6 @@
                 <w:rFonts w:ascii="Times New Roman" w:eastAsia="Times New Roman" w:hAnsi="Times New Roman" w:cs="Times New Roman"/>
               </w:rPr>
             </w:pPr>
-            <w:proofErr w:type="spellStart"/>
             <w:r>
               <w:rPr>
                 <w:rFonts w:ascii="Times New Roman" w:eastAsia="Times New Roman" w:hAnsi="Times New Roman" w:cs="Times New Roman"/>
@@ -635,29 +294,8 @@
                 <w:bCs/>
                 <w:color w:val="000000"/>
               </w:rPr>
-              <w:t>Đề</w:t>
+              <w:t>Đề tài</w:t>
             </w:r>
-            <w:proofErr w:type="spellEnd"/>
-            <w:r>
-              <w:rPr>
-                <w:rFonts w:ascii="Times New Roman" w:eastAsia="Times New Roman" w:hAnsi="Times New Roman" w:cs="Times New Roman"/>
-                <w:b/>
-                <w:bCs/>
-                <w:color w:val="000000"/>
-              </w:rPr>
-              <w:t xml:space="preserve"> </w:t>
-            </w:r>
-            <w:proofErr w:type="spellStart"/>
-            <w:r>
-              <w:rPr>
-                <w:rFonts w:ascii="Times New Roman" w:eastAsia="Times New Roman" w:hAnsi="Times New Roman" w:cs="Times New Roman"/>
-                <w:b/>
-                <w:bCs/>
-                <w:color w:val="000000"/>
-              </w:rPr>
-              <w:t>tài</w:t>
-            </w:r>
-            <w:proofErr w:type="spellEnd"/>
           </w:p>
         </w:tc>
         <w:tc>
@@ -680,7 +318,6 @@
                 <w:rFonts w:ascii="Times New Roman" w:eastAsia="Times New Roman" w:hAnsi="Times New Roman" w:cs="Times New Roman"/>
               </w:rPr>
             </w:pPr>
-            <w:proofErr w:type="spellStart"/>
             <w:r>
               <w:rPr>
                 <w:rFonts w:ascii="Times New Roman" w:eastAsia="Times New Roman" w:hAnsi="Times New Roman" w:cs="Times New Roman"/>
@@ -688,29 +325,8 @@
                 <w:bCs/>
                 <w:color w:val="000000"/>
               </w:rPr>
-              <w:t>Tiến</w:t>
+              <w:t>Tiến độ</w:t>
             </w:r>
-            <w:proofErr w:type="spellEnd"/>
-            <w:r>
-              <w:rPr>
-                <w:rFonts w:ascii="Times New Roman" w:eastAsia="Times New Roman" w:hAnsi="Times New Roman" w:cs="Times New Roman"/>
-                <w:b/>
-                <w:bCs/>
-                <w:color w:val="000000"/>
-              </w:rPr>
-              <w:t xml:space="preserve"> </w:t>
-            </w:r>
-            <w:proofErr w:type="spellStart"/>
-            <w:r>
-              <w:rPr>
-                <w:rFonts w:ascii="Times New Roman" w:eastAsia="Times New Roman" w:hAnsi="Times New Roman" w:cs="Times New Roman"/>
-                <w:b/>
-                <w:bCs/>
-                <w:color w:val="000000"/>
-              </w:rPr>
-              <w:t>độ</w:t>
-            </w:r>
-            <w:proofErr w:type="spellEnd"/>
           </w:p>
         </w:tc>
         <w:tc>
@@ -740,9 +356,8 @@
                 <w:bCs/>
                 <w:color w:val="000000"/>
               </w:rPr>
-              <w:t xml:space="preserve">Link </w:t>
+              <w:t>Link sản phẩm hoặc hình ảnh</w:t>
             </w:r>
-            <w:proofErr w:type="spellStart"/>
             <w:r>
               <w:rPr>
                 <w:rFonts w:ascii="Times New Roman" w:eastAsia="Times New Roman" w:hAnsi="Times New Roman" w:cs="Times New Roman"/>
@@ -750,138 +365,8 @@
                 <w:bCs/>
                 <w:color w:val="000000"/>
               </w:rPr>
-              <w:t>sản</w:t>
-            </w:r>
-            <w:proofErr w:type="spellEnd"/>
-            <w:r>
-              <w:rPr>
-                <w:rFonts w:ascii="Times New Roman" w:eastAsia="Times New Roman" w:hAnsi="Times New Roman" w:cs="Times New Roman"/>
-                <w:b/>
-                <w:bCs/>
-                <w:color w:val="000000"/>
-              </w:rPr>
-              <w:t xml:space="preserve"> </w:t>
-            </w:r>
-            <w:proofErr w:type="spellStart"/>
-            <w:r>
-              <w:rPr>
-                <w:rFonts w:ascii="Times New Roman" w:eastAsia="Times New Roman" w:hAnsi="Times New Roman" w:cs="Times New Roman"/>
-                <w:b/>
-                <w:bCs/>
-                <w:color w:val="000000"/>
-              </w:rPr>
-              <w:t>phẩm</w:t>
-            </w:r>
-            <w:proofErr w:type="spellEnd"/>
-            <w:r>
-              <w:rPr>
-                <w:rFonts w:ascii="Times New Roman" w:eastAsia="Times New Roman" w:hAnsi="Times New Roman" w:cs="Times New Roman"/>
-                <w:b/>
-                <w:bCs/>
-                <w:color w:val="000000"/>
-              </w:rPr>
-              <w:t xml:space="preserve"> </w:t>
-            </w:r>
-            <w:proofErr w:type="spellStart"/>
-            <w:r>
-              <w:rPr>
-                <w:rFonts w:ascii="Times New Roman" w:eastAsia="Times New Roman" w:hAnsi="Times New Roman" w:cs="Times New Roman"/>
-                <w:b/>
-                <w:bCs/>
-                <w:color w:val="000000"/>
-              </w:rPr>
-              <w:t>hoặc</w:t>
-            </w:r>
-            <w:proofErr w:type="spellEnd"/>
-            <w:r>
-              <w:rPr>
-                <w:rFonts w:ascii="Times New Roman" w:eastAsia="Times New Roman" w:hAnsi="Times New Roman" w:cs="Times New Roman"/>
-                <w:b/>
-                <w:bCs/>
-                <w:color w:val="000000"/>
-              </w:rPr>
-              <w:t xml:space="preserve"> </w:t>
-            </w:r>
-            <w:proofErr w:type="spellStart"/>
-            <w:r>
-              <w:rPr>
-                <w:rFonts w:ascii="Times New Roman" w:eastAsia="Times New Roman" w:hAnsi="Times New Roman" w:cs="Times New Roman"/>
-                <w:b/>
-                <w:bCs/>
-                <w:color w:val="000000"/>
-              </w:rPr>
-              <w:t>hình</w:t>
-            </w:r>
-            <w:proofErr w:type="spellEnd"/>
-            <w:r>
-              <w:rPr>
-                <w:rFonts w:ascii="Times New Roman" w:eastAsia="Times New Roman" w:hAnsi="Times New Roman" w:cs="Times New Roman"/>
-                <w:b/>
-                <w:bCs/>
-                <w:color w:val="000000"/>
-              </w:rPr>
-              <w:t xml:space="preserve"> </w:t>
-            </w:r>
-            <w:proofErr w:type="spellStart"/>
-            <w:r>
-              <w:rPr>
-                <w:rFonts w:ascii="Times New Roman" w:eastAsia="Times New Roman" w:hAnsi="Times New Roman" w:cs="Times New Roman"/>
-                <w:b/>
-                <w:bCs/>
-                <w:color w:val="000000"/>
-              </w:rPr>
-              <w:t>ảnh</w:t>
-            </w:r>
-            <w:proofErr w:type="spellEnd"/>
-            <w:r>
-              <w:rPr>
-                <w:rFonts w:ascii="Times New Roman" w:eastAsia="Times New Roman" w:hAnsi="Times New Roman" w:cs="Times New Roman"/>
-                <w:b/>
-                <w:bCs/>
-                <w:color w:val="000000"/>
-              </w:rPr>
               <w:br/>
-              <w:t>(</w:t>
-            </w:r>
-            <w:proofErr w:type="spellStart"/>
-            <w:r>
-              <w:rPr>
-                <w:rFonts w:ascii="Times New Roman" w:eastAsia="Times New Roman" w:hAnsi="Times New Roman" w:cs="Times New Roman"/>
-                <w:b/>
-                <w:bCs/>
-                <w:color w:val="000000"/>
-              </w:rPr>
-              <w:t>nếu</w:t>
-            </w:r>
-            <w:proofErr w:type="spellEnd"/>
-            <w:r>
-              <w:rPr>
-                <w:rFonts w:ascii="Times New Roman" w:eastAsia="Times New Roman" w:hAnsi="Times New Roman" w:cs="Times New Roman"/>
-                <w:b/>
-                <w:bCs/>
-                <w:color w:val="000000"/>
-              </w:rPr>
-              <w:t xml:space="preserve"> </w:t>
-            </w:r>
-            <w:proofErr w:type="spellStart"/>
-            <w:r>
-              <w:rPr>
-                <w:rFonts w:ascii="Times New Roman" w:eastAsia="Times New Roman" w:hAnsi="Times New Roman" w:cs="Times New Roman"/>
-                <w:b/>
-                <w:bCs/>
-                <w:color w:val="000000"/>
-              </w:rPr>
-              <w:t>có</w:t>
-            </w:r>
-            <w:proofErr w:type="spellEnd"/>
-            <w:r>
-              <w:rPr>
-                <w:rFonts w:ascii="Times New Roman" w:eastAsia="Times New Roman" w:hAnsi="Times New Roman" w:cs="Times New Roman"/>
-                <w:b/>
-                <w:bCs/>
-                <w:color w:val="000000"/>
-              </w:rPr>
-              <w:t>)</w:t>
+              <w:t>(nếu có)</w:t>
             </w:r>
           </w:p>
         </w:tc>
@@ -907,6 +392,7 @@
                 <w:rFonts w:ascii="Times New Roman" w:eastAsia="Times New Roman" w:hAnsi="Times New Roman" w:cs="Times New Roman"/>
               </w:rPr>
             </w:pPr>
+            <w:bookmarkStart w:id="0" w:name="_GoBack" w:colFirst="2" w:colLast="2"/>
             <w:r>
               <w:rPr>
                 <w:rFonts w:ascii="Times New Roman" w:eastAsia="Times New Roman" w:hAnsi="Times New Roman" w:cs="Times New Roman"/>
@@ -935,47 +421,13 @@
                 <w:rFonts w:ascii="Times New Roman" w:eastAsia="Times New Roman" w:hAnsi="Times New Roman" w:cs="Times New Roman"/>
               </w:rPr>
             </w:pPr>
-            <w:proofErr w:type="spellStart"/>
             <w:r>
               <w:rPr>
                 <w:rFonts w:ascii="Times New Roman" w:eastAsia="Times New Roman" w:hAnsi="Times New Roman" w:cs="Times New Roman"/>
                 <w:color w:val="000000"/>
               </w:rPr>
-              <w:t>Kiều</w:t>
+              <w:t>Kiều Nguyên An</w:t>
             </w:r>
-            <w:proofErr w:type="spellEnd"/>
-            <w:r>
-              <w:rPr>
-                <w:rFonts w:ascii="Times New Roman" w:eastAsia="Times New Roman" w:hAnsi="Times New Roman" w:cs="Times New Roman"/>
-                <w:color w:val="000000"/>
-              </w:rPr>
-              <w:t xml:space="preserve"> </w:t>
-            </w:r>
-            <w:proofErr w:type="spellStart"/>
-            <w:r>
-              <w:rPr>
-                <w:rFonts w:ascii="Times New Roman" w:eastAsia="Times New Roman" w:hAnsi="Times New Roman" w:cs="Times New Roman"/>
-                <w:color w:val="000000"/>
-              </w:rPr>
-              <w:t>Nguyên</w:t>
-            </w:r>
-            <w:proofErr w:type="spellEnd"/>
-            <w:r>
-              <w:rPr>
-                <w:rFonts w:ascii="Times New Roman" w:eastAsia="Times New Roman" w:hAnsi="Times New Roman" w:cs="Times New Roman"/>
-                <w:color w:val="000000"/>
-              </w:rPr>
-              <w:t xml:space="preserve"> </w:t>
-            </w:r>
-            <w:proofErr w:type="gramStart"/>
-            <w:r>
-              <w:rPr>
-                <w:rFonts w:ascii="Times New Roman" w:eastAsia="Times New Roman" w:hAnsi="Times New Roman" w:cs="Times New Roman"/>
-                <w:color w:val="000000"/>
-              </w:rPr>
-              <w:t>An</w:t>
-            </w:r>
-            <w:proofErr w:type="gramEnd"/>
           </w:p>
         </w:tc>
         <w:tc>
@@ -1004,7 +456,6 @@
               </w:rPr>
               <w:t xml:space="preserve">- </w:t>
             </w:r>
-            <w:proofErr w:type="spellStart"/>
             <w:r>
               <w:rPr>
                 <w:rFonts w:ascii="Times New Roman" w:eastAsia="Times New Roman" w:hAnsi="Times New Roman" w:cs="Times New Roman"/>
@@ -1012,9 +463,8 @@
                 <w:bCs/>
                 <w:color w:val="000000"/>
               </w:rPr>
-              <w:t>Kiến</w:t>
+              <w:t>Kiến thức:</w:t>
             </w:r>
-            <w:proofErr w:type="spellEnd"/>
             <w:r>
               <w:rPr>
                 <w:rFonts w:ascii="Times New Roman" w:eastAsia="Times New Roman" w:hAnsi="Times New Roman" w:cs="Times New Roman"/>
@@ -1022,9 +472,60 @@
                 <w:bCs/>
                 <w:color w:val="000000"/>
               </w:rPr>
-              <w:t xml:space="preserve"> </w:t>
+              <w:br/>
             </w:r>
-            <w:proofErr w:type="spellStart"/>
+            <w:r>
+              <w:rPr>
+                <w:rFonts w:ascii="Times New Roman" w:eastAsia="Times New Roman" w:hAnsi="Times New Roman" w:cs="Times New Roman"/>
+                <w:color w:val="000000"/>
+              </w:rPr>
+              <w:t>+ Khả năng tiếp thu kiến thức</w:t>
+            </w:r>
+            <w:r>
+              <w:rPr>
+                <w:rFonts w:ascii="Times New Roman" w:eastAsia="Times New Roman" w:hAnsi="Times New Roman" w:cs="Times New Roman"/>
+                <w:color w:val="000000"/>
+              </w:rPr>
+              <w:t xml:space="preserve"> nhanh</w:t>
+            </w:r>
+            <w:r>
+              <w:rPr>
+                <w:rFonts w:ascii="Times New Roman" w:eastAsia="Times New Roman" w:hAnsi="Times New Roman" w:cs="Times New Roman"/>
+                <w:color w:val="000000"/>
+              </w:rPr>
+              <w:br/>
+              <w:t>+ Kiến thức đã học được</w:t>
+            </w:r>
+            <w:r>
+              <w:rPr>
+                <w:rFonts w:ascii="Times New Roman" w:eastAsia="Times New Roman" w:hAnsi="Times New Roman" w:cs="Times New Roman"/>
+                <w:color w:val="000000"/>
+              </w:rPr>
+              <w:t xml:space="preserve"> bao gồm kiến thức về hàm, module, làm quen với đồ họa 3D, lập trình hướng đối tượng.</w:t>
+            </w:r>
+            <w:r>
+              <w:rPr>
+                <w:rFonts w:ascii="Times New Roman" w:eastAsia="Times New Roman" w:hAnsi="Times New Roman" w:cs="Times New Roman"/>
+                <w:color w:val="000000"/>
+              </w:rPr>
+              <w:br/>
+              <w:t xml:space="preserve">+ Các sản phẩm đã làm </w:t>
+            </w:r>
+            <w:r>
+              <w:rPr>
+                <w:rFonts w:ascii="Times New Roman" w:eastAsia="Times New Roman" w:hAnsi="Times New Roman" w:cs="Times New Roman"/>
+                <w:color w:val="000000"/>
+              </w:rPr>
+              <w:t>được như làm những trò chơi game 2D đơn giản cho đến phức tạp như đoán rùa, điều khiển nhân vật.</w:t>
+            </w:r>
+            <w:r>
+              <w:rPr>
+                <w:rFonts w:ascii="Times New Roman" w:eastAsia="Times New Roman" w:hAnsi="Times New Roman" w:cs="Times New Roman"/>
+                <w:color w:val="000000"/>
+              </w:rPr>
+              <w:br/>
+              <w:t xml:space="preserve">- </w:t>
+            </w:r>
             <w:r>
               <w:rPr>
                 <w:rFonts w:ascii="Times New Roman" w:eastAsia="Times New Roman" w:hAnsi="Times New Roman" w:cs="Times New Roman"/>
@@ -1032,9 +533,8 @@
                 <w:bCs/>
                 <w:color w:val="000000"/>
               </w:rPr>
-              <w:t>thức</w:t>
+              <w:t>Kỹ năng:</w:t>
             </w:r>
-            <w:proofErr w:type="spellEnd"/>
             <w:r>
               <w:rPr>
                 <w:rFonts w:ascii="Times New Roman" w:eastAsia="Times New Roman" w:hAnsi="Times New Roman" w:cs="Times New Roman"/>
@@ -1042,7 +542,44 @@
                 <w:bCs/>
                 <w:color w:val="000000"/>
               </w:rPr>
-              <w:t>:</w:t>
+              <w:br/>
+            </w:r>
+            <w:r>
+              <w:rPr>
+                <w:rFonts w:ascii="Times New Roman" w:eastAsia="Times New Roman" w:hAnsi="Times New Roman" w:cs="Times New Roman"/>
+                <w:color w:val="000000"/>
+              </w:rPr>
+              <w:t>+ Có kỹ năng gì nổi trội</w:t>
+            </w:r>
+            <w:r>
+              <w:rPr>
+                <w:rFonts w:ascii="Times New Roman" w:eastAsia="Times New Roman" w:hAnsi="Times New Roman" w:cs="Times New Roman"/>
+                <w:color w:val="000000"/>
+              </w:rPr>
+              <w:t xml:space="preserve"> học nhanh, trí nhớ tốt.</w:t>
+            </w:r>
+            <w:r>
+              <w:rPr>
+                <w:rFonts w:ascii="Times New Roman" w:eastAsia="Times New Roman" w:hAnsi="Times New Roman" w:cs="Times New Roman"/>
+                <w:color w:val="000000"/>
+              </w:rPr>
+              <w:br/>
+              <w:t xml:space="preserve">+ Yếu kỹ </w:t>
+            </w:r>
+            <w:r>
+              <w:rPr>
+                <w:rFonts w:ascii="Times New Roman" w:eastAsia="Times New Roman" w:hAnsi="Times New Roman" w:cs="Times New Roman"/>
+                <w:color w:val="000000"/>
+              </w:rPr>
+              <w:t>về kỹ năng thuyết trình, ngại khi thuyết trình chụp ảnh.</w:t>
+            </w:r>
+            <w:r>
+              <w:rPr>
+                <w:rFonts w:ascii="Times New Roman" w:eastAsia="Times New Roman" w:hAnsi="Times New Roman" w:cs="Times New Roman"/>
+                <w:color w:val="000000"/>
+              </w:rPr>
+              <w:br/>
+              <w:t xml:space="preserve">- </w:t>
             </w:r>
             <w:r>
               <w:rPr>
@@ -1051,6 +588,15 @@
                 <w:bCs/>
                 <w:color w:val="000000"/>
               </w:rPr>
+              <w:t>Thái độ:</w:t>
+            </w:r>
+            <w:r>
+              <w:rPr>
+                <w:rFonts w:ascii="Times New Roman" w:eastAsia="Times New Roman" w:hAnsi="Times New Roman" w:cs="Times New Roman"/>
+                <w:b/>
+                <w:bCs/>
+                <w:color w:val="000000"/>
+              </w:rPr>
               <w:br/>
             </w:r>
             <w:r>
@@ -1060,438 +606,12 @@
               </w:rPr>
               <w:t xml:space="preserve">+ </w:t>
             </w:r>
-            <w:proofErr w:type="spellStart"/>
             <w:r>
               <w:rPr>
                 <w:rFonts w:ascii="Times New Roman" w:eastAsia="Times New Roman" w:hAnsi="Times New Roman" w:cs="Times New Roman"/>
                 <w:color w:val="000000"/>
               </w:rPr>
-              <w:t>Khả</w:t>
-            </w:r>
-            <w:proofErr w:type="spellEnd"/>
-            <w:r>
-              <w:rPr>
-                <w:rFonts w:ascii="Times New Roman" w:eastAsia="Times New Roman" w:hAnsi="Times New Roman" w:cs="Times New Roman"/>
-                <w:color w:val="000000"/>
-              </w:rPr>
-              <w:t xml:space="preserve"> </w:t>
-            </w:r>
-            <w:proofErr w:type="spellStart"/>
-            <w:r>
-              <w:rPr>
-                <w:rFonts w:ascii="Times New Roman" w:eastAsia="Times New Roman" w:hAnsi="Times New Roman" w:cs="Times New Roman"/>
-                <w:color w:val="000000"/>
-              </w:rPr>
-              <w:t>năng</w:t>
-            </w:r>
-            <w:proofErr w:type="spellEnd"/>
-            <w:r>
-              <w:rPr>
-                <w:rFonts w:ascii="Times New Roman" w:eastAsia="Times New Roman" w:hAnsi="Times New Roman" w:cs="Times New Roman"/>
-                <w:color w:val="000000"/>
-              </w:rPr>
-              <w:t xml:space="preserve"> </w:t>
-            </w:r>
-            <w:proofErr w:type="spellStart"/>
-            <w:r>
-              <w:rPr>
-                <w:rFonts w:ascii="Times New Roman" w:eastAsia="Times New Roman" w:hAnsi="Times New Roman" w:cs="Times New Roman"/>
-                <w:color w:val="000000"/>
-              </w:rPr>
-              <w:t>tiếp</w:t>
-            </w:r>
-            <w:proofErr w:type="spellEnd"/>
-            <w:r>
-              <w:rPr>
-                <w:rFonts w:ascii="Times New Roman" w:eastAsia="Times New Roman" w:hAnsi="Times New Roman" w:cs="Times New Roman"/>
-                <w:color w:val="000000"/>
-              </w:rPr>
-              <w:t xml:space="preserve"> </w:t>
-            </w:r>
-            <w:proofErr w:type="spellStart"/>
-            <w:r>
-              <w:rPr>
-                <w:rFonts w:ascii="Times New Roman" w:eastAsia="Times New Roman" w:hAnsi="Times New Roman" w:cs="Times New Roman"/>
-                <w:color w:val="000000"/>
-              </w:rPr>
-              <w:t>thu</w:t>
-            </w:r>
-            <w:proofErr w:type="spellEnd"/>
-            <w:r>
-              <w:rPr>
-                <w:rFonts w:ascii="Times New Roman" w:eastAsia="Times New Roman" w:hAnsi="Times New Roman" w:cs="Times New Roman"/>
-                <w:color w:val="000000"/>
-              </w:rPr>
-              <w:t xml:space="preserve"> </w:t>
-            </w:r>
-            <w:proofErr w:type="spellStart"/>
-            <w:r>
-              <w:rPr>
-                <w:rFonts w:ascii="Times New Roman" w:eastAsia="Times New Roman" w:hAnsi="Times New Roman" w:cs="Times New Roman"/>
-                <w:color w:val="000000"/>
-              </w:rPr>
-              <w:t>kiến</w:t>
-            </w:r>
-            <w:proofErr w:type="spellEnd"/>
-            <w:r>
-              <w:rPr>
-                <w:rFonts w:ascii="Times New Roman" w:eastAsia="Times New Roman" w:hAnsi="Times New Roman" w:cs="Times New Roman"/>
-                <w:color w:val="000000"/>
-              </w:rPr>
-              <w:t xml:space="preserve"> </w:t>
-            </w:r>
-            <w:proofErr w:type="spellStart"/>
-            <w:r>
-              <w:rPr>
-                <w:rFonts w:ascii="Times New Roman" w:eastAsia="Times New Roman" w:hAnsi="Times New Roman" w:cs="Times New Roman"/>
-                <w:color w:val="000000"/>
-              </w:rPr>
-              <w:t>thức</w:t>
-            </w:r>
-            <w:proofErr w:type="spellEnd"/>
-            <w:r>
-              <w:rPr>
-                <w:rFonts w:ascii="Times New Roman" w:eastAsia="Times New Roman" w:hAnsi="Times New Roman" w:cs="Times New Roman"/>
-                <w:color w:val="000000"/>
-              </w:rPr>
-              <w:t xml:space="preserve"> </w:t>
-            </w:r>
-            <w:proofErr w:type="spellStart"/>
-            <w:r>
-              <w:rPr>
-                <w:rFonts w:ascii="Times New Roman" w:eastAsia="Times New Roman" w:hAnsi="Times New Roman" w:cs="Times New Roman"/>
-                <w:color w:val="000000"/>
-              </w:rPr>
-              <w:t>nhanh</w:t>
-            </w:r>
-            <w:proofErr w:type="spellEnd"/>
-            <w:r>
-              <w:rPr>
-                <w:rFonts w:ascii="Times New Roman" w:eastAsia="Times New Roman" w:hAnsi="Times New Roman" w:cs="Times New Roman"/>
-                <w:color w:val="000000"/>
-              </w:rPr>
-              <w:br/>
-              <w:t xml:space="preserve">+ </w:t>
-            </w:r>
-            <w:proofErr w:type="spellStart"/>
-            <w:r>
-              <w:rPr>
-                <w:rFonts w:ascii="Times New Roman" w:eastAsia="Times New Roman" w:hAnsi="Times New Roman" w:cs="Times New Roman"/>
-                <w:color w:val="000000"/>
-              </w:rPr>
-              <w:t>Kiến</w:t>
-            </w:r>
-            <w:proofErr w:type="spellEnd"/>
-            <w:r>
-              <w:rPr>
-                <w:rFonts w:ascii="Times New Roman" w:eastAsia="Times New Roman" w:hAnsi="Times New Roman" w:cs="Times New Roman"/>
-                <w:color w:val="000000"/>
-              </w:rPr>
-              <w:t xml:space="preserve"> </w:t>
-            </w:r>
-            <w:proofErr w:type="spellStart"/>
-            <w:r>
-              <w:rPr>
-                <w:rFonts w:ascii="Times New Roman" w:eastAsia="Times New Roman" w:hAnsi="Times New Roman" w:cs="Times New Roman"/>
-                <w:color w:val="000000"/>
-              </w:rPr>
-              <w:t>thức</w:t>
-            </w:r>
-            <w:proofErr w:type="spellEnd"/>
-            <w:r>
-              <w:rPr>
-                <w:rFonts w:ascii="Times New Roman" w:eastAsia="Times New Roman" w:hAnsi="Times New Roman" w:cs="Times New Roman"/>
-                <w:color w:val="000000"/>
-              </w:rPr>
-              <w:t xml:space="preserve"> </w:t>
-            </w:r>
-            <w:proofErr w:type="spellStart"/>
-            <w:r>
-              <w:rPr>
-                <w:rFonts w:ascii="Times New Roman" w:eastAsia="Times New Roman" w:hAnsi="Times New Roman" w:cs="Times New Roman"/>
-                <w:color w:val="000000"/>
-              </w:rPr>
-              <w:t>đã</w:t>
-            </w:r>
-            <w:proofErr w:type="spellEnd"/>
-            <w:r>
-              <w:rPr>
-                <w:rFonts w:ascii="Times New Roman" w:eastAsia="Times New Roman" w:hAnsi="Times New Roman" w:cs="Times New Roman"/>
-                <w:color w:val="000000"/>
-              </w:rPr>
-              <w:t xml:space="preserve"> </w:t>
-            </w:r>
-            <w:proofErr w:type="spellStart"/>
-            <w:r>
-              <w:rPr>
-                <w:rFonts w:ascii="Times New Roman" w:eastAsia="Times New Roman" w:hAnsi="Times New Roman" w:cs="Times New Roman"/>
-                <w:color w:val="000000"/>
-              </w:rPr>
-              <w:t>học</w:t>
-            </w:r>
-            <w:proofErr w:type="spellEnd"/>
-            <w:r>
-              <w:rPr>
-                <w:rFonts w:ascii="Times New Roman" w:eastAsia="Times New Roman" w:hAnsi="Times New Roman" w:cs="Times New Roman"/>
-                <w:color w:val="000000"/>
-              </w:rPr>
-              <w:t xml:space="preserve"> </w:t>
-            </w:r>
-            <w:proofErr w:type="spellStart"/>
-            <w:r>
-              <w:rPr>
-                <w:rFonts w:ascii="Times New Roman" w:eastAsia="Times New Roman" w:hAnsi="Times New Roman" w:cs="Times New Roman"/>
-                <w:color w:val="000000"/>
-              </w:rPr>
-              <w:t>được</w:t>
-            </w:r>
-            <w:proofErr w:type="spellEnd"/>
-            <w:r>
-              <w:rPr>
-                <w:rFonts w:ascii="Times New Roman" w:eastAsia="Times New Roman" w:hAnsi="Times New Roman" w:cs="Times New Roman"/>
-                <w:color w:val="000000"/>
-              </w:rPr>
-              <w:t xml:space="preserve"> bao </w:t>
-            </w:r>
-            <w:proofErr w:type="spellStart"/>
-            <w:r>
-              <w:rPr>
-                <w:rFonts w:ascii="Times New Roman" w:eastAsia="Times New Roman" w:hAnsi="Times New Roman" w:cs="Times New Roman"/>
-                <w:color w:val="000000"/>
-              </w:rPr>
-              <w:t>gồm</w:t>
-            </w:r>
-            <w:proofErr w:type="spellEnd"/>
-            <w:r>
-              <w:rPr>
-                <w:rFonts w:ascii="Times New Roman" w:eastAsia="Times New Roman" w:hAnsi="Times New Roman" w:cs="Times New Roman"/>
-                <w:color w:val="000000"/>
-              </w:rPr>
-              <w:t xml:space="preserve"> </w:t>
-            </w:r>
-            <w:proofErr w:type="spellStart"/>
-            <w:r>
-              <w:rPr>
-                <w:rFonts w:ascii="Times New Roman" w:eastAsia="Times New Roman" w:hAnsi="Times New Roman" w:cs="Times New Roman"/>
-                <w:color w:val="000000"/>
-              </w:rPr>
-              <w:t>kiến</w:t>
-            </w:r>
-            <w:proofErr w:type="spellEnd"/>
-            <w:r>
-              <w:rPr>
-                <w:rFonts w:ascii="Times New Roman" w:eastAsia="Times New Roman" w:hAnsi="Times New Roman" w:cs="Times New Roman"/>
-                <w:color w:val="000000"/>
-              </w:rPr>
-              <w:t xml:space="preserve"> </w:t>
-            </w:r>
-            <w:proofErr w:type="spellStart"/>
-            <w:r>
-              <w:rPr>
-                <w:rFonts w:ascii="Times New Roman" w:eastAsia="Times New Roman" w:hAnsi="Times New Roman" w:cs="Times New Roman"/>
-                <w:color w:val="000000"/>
-              </w:rPr>
-              <w:t>thức</w:t>
-            </w:r>
-            <w:proofErr w:type="spellEnd"/>
-            <w:r>
-              <w:rPr>
-                <w:rFonts w:ascii="Times New Roman" w:eastAsia="Times New Roman" w:hAnsi="Times New Roman" w:cs="Times New Roman"/>
-                <w:color w:val="000000"/>
-              </w:rPr>
-              <w:t xml:space="preserve"> </w:t>
-            </w:r>
-            <w:proofErr w:type="spellStart"/>
-            <w:r>
-              <w:rPr>
-                <w:rFonts w:ascii="Times New Roman" w:eastAsia="Times New Roman" w:hAnsi="Times New Roman" w:cs="Times New Roman"/>
-                <w:color w:val="000000"/>
-              </w:rPr>
-              <w:t>về</w:t>
-            </w:r>
-            <w:proofErr w:type="spellEnd"/>
-            <w:r>
-              <w:rPr>
-                <w:rFonts w:ascii="Times New Roman" w:eastAsia="Times New Roman" w:hAnsi="Times New Roman" w:cs="Times New Roman"/>
-                <w:color w:val="000000"/>
-              </w:rPr>
-              <w:t xml:space="preserve"> </w:t>
-            </w:r>
-            <w:proofErr w:type="spellStart"/>
-            <w:r>
-              <w:rPr>
-                <w:rFonts w:ascii="Times New Roman" w:eastAsia="Times New Roman" w:hAnsi="Times New Roman" w:cs="Times New Roman"/>
-                <w:color w:val="000000"/>
-              </w:rPr>
-              <w:t>hàm</w:t>
-            </w:r>
-            <w:proofErr w:type="spellEnd"/>
-            <w:r>
-              <w:rPr>
-                <w:rFonts w:ascii="Times New Roman" w:eastAsia="Times New Roman" w:hAnsi="Times New Roman" w:cs="Times New Roman"/>
-                <w:color w:val="000000"/>
-              </w:rPr>
-              <w:t xml:space="preserve">, module, </w:t>
-            </w:r>
-            <w:proofErr w:type="spellStart"/>
-            <w:r>
-              <w:rPr>
-                <w:rFonts w:ascii="Times New Roman" w:eastAsia="Times New Roman" w:hAnsi="Times New Roman" w:cs="Times New Roman"/>
-                <w:color w:val="000000"/>
-              </w:rPr>
-              <w:t>làm</w:t>
-            </w:r>
-            <w:proofErr w:type="spellEnd"/>
-            <w:r>
-              <w:rPr>
-                <w:rFonts w:ascii="Times New Roman" w:eastAsia="Times New Roman" w:hAnsi="Times New Roman" w:cs="Times New Roman"/>
-                <w:color w:val="000000"/>
-              </w:rPr>
-              <w:t xml:space="preserve"> </w:t>
-            </w:r>
-            <w:proofErr w:type="spellStart"/>
-            <w:r>
-              <w:rPr>
-                <w:rFonts w:ascii="Times New Roman" w:eastAsia="Times New Roman" w:hAnsi="Times New Roman" w:cs="Times New Roman"/>
-                <w:color w:val="000000"/>
-              </w:rPr>
-              <w:t>quen</w:t>
-            </w:r>
-            <w:proofErr w:type="spellEnd"/>
-            <w:r>
-              <w:rPr>
-                <w:rFonts w:ascii="Times New Roman" w:eastAsia="Times New Roman" w:hAnsi="Times New Roman" w:cs="Times New Roman"/>
-                <w:color w:val="000000"/>
-              </w:rPr>
-              <w:t xml:space="preserve"> </w:t>
-            </w:r>
-            <w:proofErr w:type="spellStart"/>
-            <w:r>
-              <w:rPr>
-                <w:rFonts w:ascii="Times New Roman" w:eastAsia="Times New Roman" w:hAnsi="Times New Roman" w:cs="Times New Roman"/>
-                <w:color w:val="000000"/>
-              </w:rPr>
-              <w:t>với</w:t>
-            </w:r>
-            <w:proofErr w:type="spellEnd"/>
-            <w:r>
-              <w:rPr>
-                <w:rFonts w:ascii="Times New Roman" w:eastAsia="Times New Roman" w:hAnsi="Times New Roman" w:cs="Times New Roman"/>
-                <w:color w:val="000000"/>
-              </w:rPr>
-              <w:t xml:space="preserve"> </w:t>
-            </w:r>
-            <w:proofErr w:type="spellStart"/>
-            <w:r>
-              <w:rPr>
-                <w:rFonts w:ascii="Times New Roman" w:eastAsia="Times New Roman" w:hAnsi="Times New Roman" w:cs="Times New Roman"/>
-                <w:color w:val="000000"/>
-              </w:rPr>
-              <w:t>đồ</w:t>
-            </w:r>
-            <w:proofErr w:type="spellEnd"/>
-            <w:r>
-              <w:rPr>
-                <w:rFonts w:ascii="Times New Roman" w:eastAsia="Times New Roman" w:hAnsi="Times New Roman" w:cs="Times New Roman"/>
-                <w:color w:val="000000"/>
-              </w:rPr>
-              <w:t xml:space="preserve"> </w:t>
-            </w:r>
-            <w:proofErr w:type="spellStart"/>
-            <w:r>
-              <w:rPr>
-                <w:rFonts w:ascii="Times New Roman" w:eastAsia="Times New Roman" w:hAnsi="Times New Roman" w:cs="Times New Roman"/>
-                <w:color w:val="000000"/>
-              </w:rPr>
-              <w:t>họa</w:t>
-            </w:r>
-            <w:proofErr w:type="spellEnd"/>
-            <w:r>
-              <w:rPr>
-                <w:rFonts w:ascii="Times New Roman" w:eastAsia="Times New Roman" w:hAnsi="Times New Roman" w:cs="Times New Roman"/>
-                <w:color w:val="000000"/>
-              </w:rPr>
-              <w:t xml:space="preserve"> 3D, </w:t>
-            </w:r>
-            <w:proofErr w:type="spellStart"/>
-            <w:r>
-              <w:rPr>
-                <w:rFonts w:ascii="Times New Roman" w:eastAsia="Times New Roman" w:hAnsi="Times New Roman" w:cs="Times New Roman"/>
-                <w:color w:val="000000"/>
-              </w:rPr>
-              <w:t>lập</w:t>
-            </w:r>
-            <w:proofErr w:type="spellEnd"/>
-            <w:r>
-              <w:rPr>
-                <w:rFonts w:ascii="Times New Roman" w:eastAsia="Times New Roman" w:hAnsi="Times New Roman" w:cs="Times New Roman"/>
-                <w:color w:val="000000"/>
-              </w:rPr>
-              <w:t xml:space="preserve"> </w:t>
-            </w:r>
-            <w:proofErr w:type="spellStart"/>
-            <w:r>
-              <w:rPr>
-                <w:rFonts w:ascii="Times New Roman" w:eastAsia="Times New Roman" w:hAnsi="Times New Roman" w:cs="Times New Roman"/>
-                <w:color w:val="000000"/>
-              </w:rPr>
-              <w:t>trình</w:t>
-            </w:r>
-            <w:proofErr w:type="spellEnd"/>
-            <w:r>
-              <w:rPr>
-                <w:rFonts w:ascii="Times New Roman" w:eastAsia="Times New Roman" w:hAnsi="Times New Roman" w:cs="Times New Roman"/>
-                <w:color w:val="000000"/>
-              </w:rPr>
-              <w:t xml:space="preserve"> </w:t>
-            </w:r>
-            <w:proofErr w:type="spellStart"/>
-            <w:r>
-              <w:rPr>
-                <w:rFonts w:ascii="Times New Roman" w:eastAsia="Times New Roman" w:hAnsi="Times New Roman" w:cs="Times New Roman"/>
-                <w:color w:val="000000"/>
-              </w:rPr>
-              <w:t>hướng</w:t>
-            </w:r>
-            <w:proofErr w:type="spellEnd"/>
-            <w:r>
-              <w:rPr>
-                <w:rFonts w:ascii="Times New Roman" w:eastAsia="Times New Roman" w:hAnsi="Times New Roman" w:cs="Times New Roman"/>
-                <w:color w:val="000000"/>
-              </w:rPr>
-              <w:t xml:space="preserve"> </w:t>
-            </w:r>
-            <w:proofErr w:type="spellStart"/>
-            <w:r>
-              <w:rPr>
-                <w:rFonts w:ascii="Times New Roman" w:eastAsia="Times New Roman" w:hAnsi="Times New Roman" w:cs="Times New Roman"/>
-                <w:color w:val="000000"/>
-              </w:rPr>
-              <w:t>đối</w:t>
-            </w:r>
-            <w:proofErr w:type="spellEnd"/>
-            <w:r>
-              <w:rPr>
-                <w:rFonts w:ascii="Times New Roman" w:eastAsia="Times New Roman" w:hAnsi="Times New Roman" w:cs="Times New Roman"/>
-                <w:color w:val="000000"/>
-              </w:rPr>
-              <w:t xml:space="preserve"> </w:t>
-            </w:r>
-            <w:proofErr w:type="spellStart"/>
-            <w:r>
-              <w:rPr>
-                <w:rFonts w:ascii="Times New Roman" w:eastAsia="Times New Roman" w:hAnsi="Times New Roman" w:cs="Times New Roman"/>
-                <w:color w:val="000000"/>
-              </w:rPr>
-              <w:t>tượng</w:t>
-            </w:r>
-            <w:proofErr w:type="spellEnd"/>
-            <w:r>
-              <w:rPr>
-                <w:rFonts w:ascii="Times New Roman" w:eastAsia="Times New Roman" w:hAnsi="Times New Roman" w:cs="Times New Roman"/>
-                <w:color w:val="000000"/>
-              </w:rPr>
-              <w:t>.</w:t>
+              <w:t>Chưa nghiêm túc trong lớp học, về nhà chưa chịu làm bài tập.</w:t>
             </w:r>
             <w:r>
               <w:rPr>
@@ -1499,1210 +619,17 @@
                 <w:color w:val="000000"/>
               </w:rPr>
               <w:br/>
-              <w:t xml:space="preserve">+ </w:t>
-            </w:r>
-            <w:proofErr w:type="spellStart"/>
-            <w:r>
-              <w:rPr>
-                <w:rFonts w:ascii="Times New Roman" w:eastAsia="Times New Roman" w:hAnsi="Times New Roman" w:cs="Times New Roman"/>
-                <w:color w:val="000000"/>
-              </w:rPr>
-              <w:t>Các</w:t>
-            </w:r>
-            <w:proofErr w:type="spellEnd"/>
-            <w:r>
-              <w:rPr>
-                <w:rFonts w:ascii="Times New Roman" w:eastAsia="Times New Roman" w:hAnsi="Times New Roman" w:cs="Times New Roman"/>
-                <w:color w:val="000000"/>
-              </w:rPr>
-              <w:t xml:space="preserve"> </w:t>
-            </w:r>
-            <w:proofErr w:type="spellStart"/>
-            <w:r>
-              <w:rPr>
-                <w:rFonts w:ascii="Times New Roman" w:eastAsia="Times New Roman" w:hAnsi="Times New Roman" w:cs="Times New Roman"/>
-                <w:color w:val="000000"/>
-              </w:rPr>
-              <w:t>sản</w:t>
-            </w:r>
-            <w:proofErr w:type="spellEnd"/>
-            <w:r>
-              <w:rPr>
-                <w:rFonts w:ascii="Times New Roman" w:eastAsia="Times New Roman" w:hAnsi="Times New Roman" w:cs="Times New Roman"/>
-                <w:color w:val="000000"/>
-              </w:rPr>
-              <w:t xml:space="preserve"> </w:t>
-            </w:r>
-            <w:proofErr w:type="spellStart"/>
-            <w:r>
-              <w:rPr>
-                <w:rFonts w:ascii="Times New Roman" w:eastAsia="Times New Roman" w:hAnsi="Times New Roman" w:cs="Times New Roman"/>
-                <w:color w:val="000000"/>
-              </w:rPr>
-              <w:t>phẩm</w:t>
-            </w:r>
-            <w:proofErr w:type="spellEnd"/>
-            <w:r>
-              <w:rPr>
-                <w:rFonts w:ascii="Times New Roman" w:eastAsia="Times New Roman" w:hAnsi="Times New Roman" w:cs="Times New Roman"/>
-                <w:color w:val="000000"/>
-              </w:rPr>
-              <w:t xml:space="preserve"> </w:t>
-            </w:r>
-            <w:proofErr w:type="spellStart"/>
-            <w:r>
-              <w:rPr>
-                <w:rFonts w:ascii="Times New Roman" w:eastAsia="Times New Roman" w:hAnsi="Times New Roman" w:cs="Times New Roman"/>
-                <w:color w:val="000000"/>
-              </w:rPr>
-              <w:t>đã</w:t>
-            </w:r>
-            <w:proofErr w:type="spellEnd"/>
-            <w:r>
-              <w:rPr>
-                <w:rFonts w:ascii="Times New Roman" w:eastAsia="Times New Roman" w:hAnsi="Times New Roman" w:cs="Times New Roman"/>
-                <w:color w:val="000000"/>
-              </w:rPr>
-              <w:t xml:space="preserve"> </w:t>
-            </w:r>
-            <w:proofErr w:type="spellStart"/>
-            <w:r>
-              <w:rPr>
-                <w:rFonts w:ascii="Times New Roman" w:eastAsia="Times New Roman" w:hAnsi="Times New Roman" w:cs="Times New Roman"/>
-                <w:color w:val="000000"/>
-              </w:rPr>
-              <w:t>làm</w:t>
-            </w:r>
-            <w:proofErr w:type="spellEnd"/>
-            <w:r>
-              <w:rPr>
-                <w:rFonts w:ascii="Times New Roman" w:eastAsia="Times New Roman" w:hAnsi="Times New Roman" w:cs="Times New Roman"/>
-                <w:color w:val="000000"/>
-              </w:rPr>
-              <w:t xml:space="preserve"> </w:t>
-            </w:r>
-            <w:proofErr w:type="spellStart"/>
-            <w:r>
-              <w:rPr>
-                <w:rFonts w:ascii="Times New Roman" w:eastAsia="Times New Roman" w:hAnsi="Times New Roman" w:cs="Times New Roman"/>
-                <w:color w:val="000000"/>
-              </w:rPr>
-              <w:t>được</w:t>
-            </w:r>
-            <w:proofErr w:type="spellEnd"/>
-            <w:r>
-              <w:rPr>
-                <w:rFonts w:ascii="Times New Roman" w:eastAsia="Times New Roman" w:hAnsi="Times New Roman" w:cs="Times New Roman"/>
-                <w:color w:val="000000"/>
-              </w:rPr>
-              <w:t xml:space="preserve"> </w:t>
-            </w:r>
-            <w:proofErr w:type="spellStart"/>
-            <w:r>
-              <w:rPr>
-                <w:rFonts w:ascii="Times New Roman" w:eastAsia="Times New Roman" w:hAnsi="Times New Roman" w:cs="Times New Roman"/>
-                <w:color w:val="000000"/>
-              </w:rPr>
-              <w:t>như</w:t>
-            </w:r>
-            <w:proofErr w:type="spellEnd"/>
-            <w:r>
-              <w:rPr>
-                <w:rFonts w:ascii="Times New Roman" w:eastAsia="Times New Roman" w:hAnsi="Times New Roman" w:cs="Times New Roman"/>
-                <w:color w:val="000000"/>
-              </w:rPr>
-              <w:t xml:space="preserve"> </w:t>
-            </w:r>
-            <w:proofErr w:type="spellStart"/>
-            <w:r>
-              <w:rPr>
-                <w:rFonts w:ascii="Times New Roman" w:eastAsia="Times New Roman" w:hAnsi="Times New Roman" w:cs="Times New Roman"/>
-                <w:color w:val="000000"/>
-              </w:rPr>
-              <w:t>làm</w:t>
-            </w:r>
-            <w:proofErr w:type="spellEnd"/>
-            <w:r>
-              <w:rPr>
-                <w:rFonts w:ascii="Times New Roman" w:eastAsia="Times New Roman" w:hAnsi="Times New Roman" w:cs="Times New Roman"/>
-                <w:color w:val="000000"/>
-              </w:rPr>
-              <w:t xml:space="preserve"> </w:t>
-            </w:r>
-            <w:proofErr w:type="spellStart"/>
-            <w:r>
-              <w:rPr>
-                <w:rFonts w:ascii="Times New Roman" w:eastAsia="Times New Roman" w:hAnsi="Times New Roman" w:cs="Times New Roman"/>
-                <w:color w:val="000000"/>
-              </w:rPr>
-              <w:t>những</w:t>
-            </w:r>
-            <w:proofErr w:type="spellEnd"/>
-            <w:r>
-              <w:rPr>
-                <w:rFonts w:ascii="Times New Roman" w:eastAsia="Times New Roman" w:hAnsi="Times New Roman" w:cs="Times New Roman"/>
-                <w:color w:val="000000"/>
-              </w:rPr>
-              <w:t xml:space="preserve"> </w:t>
-            </w:r>
-            <w:proofErr w:type="spellStart"/>
-            <w:r>
-              <w:rPr>
-                <w:rFonts w:ascii="Times New Roman" w:eastAsia="Times New Roman" w:hAnsi="Times New Roman" w:cs="Times New Roman"/>
-                <w:color w:val="000000"/>
-              </w:rPr>
-              <w:t>trò</w:t>
-            </w:r>
-            <w:proofErr w:type="spellEnd"/>
-            <w:r>
-              <w:rPr>
-                <w:rFonts w:ascii="Times New Roman" w:eastAsia="Times New Roman" w:hAnsi="Times New Roman" w:cs="Times New Roman"/>
-                <w:color w:val="000000"/>
-              </w:rPr>
-              <w:t xml:space="preserve"> </w:t>
-            </w:r>
-            <w:proofErr w:type="spellStart"/>
-            <w:r>
-              <w:rPr>
-                <w:rFonts w:ascii="Times New Roman" w:eastAsia="Times New Roman" w:hAnsi="Times New Roman" w:cs="Times New Roman"/>
-                <w:color w:val="000000"/>
-              </w:rPr>
-              <w:t>chơi</w:t>
-            </w:r>
-            <w:proofErr w:type="spellEnd"/>
-            <w:r>
-              <w:rPr>
-                <w:rFonts w:ascii="Times New Roman" w:eastAsia="Times New Roman" w:hAnsi="Times New Roman" w:cs="Times New Roman"/>
-                <w:color w:val="000000"/>
-              </w:rPr>
-              <w:t xml:space="preserve"> game 2D </w:t>
-            </w:r>
-            <w:proofErr w:type="spellStart"/>
-            <w:r>
-              <w:rPr>
-                <w:rFonts w:ascii="Times New Roman" w:eastAsia="Times New Roman" w:hAnsi="Times New Roman" w:cs="Times New Roman"/>
-                <w:color w:val="000000"/>
-              </w:rPr>
-              <w:t>đơn</w:t>
-            </w:r>
-            <w:proofErr w:type="spellEnd"/>
-            <w:r>
-              <w:rPr>
-                <w:rFonts w:ascii="Times New Roman" w:eastAsia="Times New Roman" w:hAnsi="Times New Roman" w:cs="Times New Roman"/>
-                <w:color w:val="000000"/>
-              </w:rPr>
-              <w:t xml:space="preserve"> </w:t>
-            </w:r>
-            <w:proofErr w:type="spellStart"/>
-            <w:r>
-              <w:rPr>
-                <w:rFonts w:ascii="Times New Roman" w:eastAsia="Times New Roman" w:hAnsi="Times New Roman" w:cs="Times New Roman"/>
-                <w:color w:val="000000"/>
-              </w:rPr>
-              <w:t>giản</w:t>
-            </w:r>
-            <w:proofErr w:type="spellEnd"/>
-            <w:r>
-              <w:rPr>
-                <w:rFonts w:ascii="Times New Roman" w:eastAsia="Times New Roman" w:hAnsi="Times New Roman" w:cs="Times New Roman"/>
-                <w:color w:val="000000"/>
-              </w:rPr>
-              <w:t xml:space="preserve"> </w:t>
-            </w:r>
-            <w:proofErr w:type="spellStart"/>
-            <w:r>
-              <w:rPr>
-                <w:rFonts w:ascii="Times New Roman" w:eastAsia="Times New Roman" w:hAnsi="Times New Roman" w:cs="Times New Roman"/>
-                <w:color w:val="000000"/>
-              </w:rPr>
-              <w:t>cho</w:t>
-            </w:r>
-            <w:proofErr w:type="spellEnd"/>
-            <w:r>
-              <w:rPr>
-                <w:rFonts w:ascii="Times New Roman" w:eastAsia="Times New Roman" w:hAnsi="Times New Roman" w:cs="Times New Roman"/>
-                <w:color w:val="000000"/>
-              </w:rPr>
-              <w:t xml:space="preserve"> </w:t>
-            </w:r>
-            <w:proofErr w:type="spellStart"/>
-            <w:r>
-              <w:rPr>
-                <w:rFonts w:ascii="Times New Roman" w:eastAsia="Times New Roman" w:hAnsi="Times New Roman" w:cs="Times New Roman"/>
-                <w:color w:val="000000"/>
-              </w:rPr>
-              <w:t>đến</w:t>
-            </w:r>
-            <w:proofErr w:type="spellEnd"/>
-            <w:r>
-              <w:rPr>
-                <w:rFonts w:ascii="Times New Roman" w:eastAsia="Times New Roman" w:hAnsi="Times New Roman" w:cs="Times New Roman"/>
-                <w:color w:val="000000"/>
-              </w:rPr>
-              <w:t xml:space="preserve"> </w:t>
-            </w:r>
-            <w:proofErr w:type="spellStart"/>
-            <w:r>
-              <w:rPr>
-                <w:rFonts w:ascii="Times New Roman" w:eastAsia="Times New Roman" w:hAnsi="Times New Roman" w:cs="Times New Roman"/>
-                <w:color w:val="000000"/>
-              </w:rPr>
-              <w:t>phức</w:t>
-            </w:r>
-            <w:proofErr w:type="spellEnd"/>
-            <w:r>
-              <w:rPr>
-                <w:rFonts w:ascii="Times New Roman" w:eastAsia="Times New Roman" w:hAnsi="Times New Roman" w:cs="Times New Roman"/>
-                <w:color w:val="000000"/>
-              </w:rPr>
-              <w:t xml:space="preserve"> </w:t>
-            </w:r>
-            <w:proofErr w:type="spellStart"/>
-            <w:r>
-              <w:rPr>
-                <w:rFonts w:ascii="Times New Roman" w:eastAsia="Times New Roman" w:hAnsi="Times New Roman" w:cs="Times New Roman"/>
-                <w:color w:val="000000"/>
-              </w:rPr>
-              <w:t>tạp</w:t>
-            </w:r>
-            <w:proofErr w:type="spellEnd"/>
-            <w:r>
-              <w:rPr>
-                <w:rFonts w:ascii="Times New Roman" w:eastAsia="Times New Roman" w:hAnsi="Times New Roman" w:cs="Times New Roman"/>
-                <w:color w:val="000000"/>
-              </w:rPr>
-              <w:t xml:space="preserve"> </w:t>
-            </w:r>
-            <w:proofErr w:type="spellStart"/>
-            <w:r>
-              <w:rPr>
-                <w:rFonts w:ascii="Times New Roman" w:eastAsia="Times New Roman" w:hAnsi="Times New Roman" w:cs="Times New Roman"/>
-                <w:color w:val="000000"/>
-              </w:rPr>
-              <w:t>như</w:t>
-            </w:r>
-            <w:proofErr w:type="spellEnd"/>
-            <w:r>
-              <w:rPr>
-                <w:rFonts w:ascii="Times New Roman" w:eastAsia="Times New Roman" w:hAnsi="Times New Roman" w:cs="Times New Roman"/>
-                <w:color w:val="000000"/>
-              </w:rPr>
-              <w:t xml:space="preserve"> </w:t>
-            </w:r>
-            <w:proofErr w:type="spellStart"/>
-            <w:r>
-              <w:rPr>
-                <w:rFonts w:ascii="Times New Roman" w:eastAsia="Times New Roman" w:hAnsi="Times New Roman" w:cs="Times New Roman"/>
-                <w:color w:val="000000"/>
-              </w:rPr>
-              <w:t>đoán</w:t>
-            </w:r>
-            <w:proofErr w:type="spellEnd"/>
-            <w:r>
-              <w:rPr>
-                <w:rFonts w:ascii="Times New Roman" w:eastAsia="Times New Roman" w:hAnsi="Times New Roman" w:cs="Times New Roman"/>
-                <w:color w:val="000000"/>
-              </w:rPr>
-              <w:t xml:space="preserve"> </w:t>
-            </w:r>
-            <w:proofErr w:type="spellStart"/>
-            <w:r>
-              <w:rPr>
-                <w:rFonts w:ascii="Times New Roman" w:eastAsia="Times New Roman" w:hAnsi="Times New Roman" w:cs="Times New Roman"/>
-                <w:color w:val="000000"/>
-              </w:rPr>
-              <w:t>rùa</w:t>
-            </w:r>
-            <w:proofErr w:type="spellEnd"/>
-            <w:r>
-              <w:rPr>
-                <w:rFonts w:ascii="Times New Roman" w:eastAsia="Times New Roman" w:hAnsi="Times New Roman" w:cs="Times New Roman"/>
-                <w:color w:val="000000"/>
-              </w:rPr>
-              <w:t xml:space="preserve">, </w:t>
-            </w:r>
-            <w:proofErr w:type="spellStart"/>
-            <w:r>
-              <w:rPr>
-                <w:rFonts w:ascii="Times New Roman" w:eastAsia="Times New Roman" w:hAnsi="Times New Roman" w:cs="Times New Roman"/>
-                <w:color w:val="000000"/>
-              </w:rPr>
-              <w:t>điều</w:t>
-            </w:r>
-            <w:proofErr w:type="spellEnd"/>
-            <w:r>
-              <w:rPr>
-                <w:rFonts w:ascii="Times New Roman" w:eastAsia="Times New Roman" w:hAnsi="Times New Roman" w:cs="Times New Roman"/>
-                <w:color w:val="000000"/>
-              </w:rPr>
-              <w:t xml:space="preserve"> </w:t>
-            </w:r>
-            <w:proofErr w:type="spellStart"/>
-            <w:r>
-              <w:rPr>
-                <w:rFonts w:ascii="Times New Roman" w:eastAsia="Times New Roman" w:hAnsi="Times New Roman" w:cs="Times New Roman"/>
-                <w:color w:val="000000"/>
-              </w:rPr>
-              <w:t>khiển</w:t>
-            </w:r>
-            <w:proofErr w:type="spellEnd"/>
-            <w:r>
-              <w:rPr>
-                <w:rFonts w:ascii="Times New Roman" w:eastAsia="Times New Roman" w:hAnsi="Times New Roman" w:cs="Times New Roman"/>
-                <w:color w:val="000000"/>
-              </w:rPr>
-              <w:t xml:space="preserve"> </w:t>
-            </w:r>
-            <w:proofErr w:type="spellStart"/>
-            <w:r>
-              <w:rPr>
-                <w:rFonts w:ascii="Times New Roman" w:eastAsia="Times New Roman" w:hAnsi="Times New Roman" w:cs="Times New Roman"/>
-                <w:color w:val="000000"/>
-              </w:rPr>
-              <w:t>nhân</w:t>
-            </w:r>
-            <w:proofErr w:type="spellEnd"/>
-            <w:r>
-              <w:rPr>
-                <w:rFonts w:ascii="Times New Roman" w:eastAsia="Times New Roman" w:hAnsi="Times New Roman" w:cs="Times New Roman"/>
-                <w:color w:val="000000"/>
-              </w:rPr>
-              <w:t xml:space="preserve"> </w:t>
-            </w:r>
-            <w:proofErr w:type="spellStart"/>
-            <w:r>
-              <w:rPr>
-                <w:rFonts w:ascii="Times New Roman" w:eastAsia="Times New Roman" w:hAnsi="Times New Roman" w:cs="Times New Roman"/>
-                <w:color w:val="000000"/>
-              </w:rPr>
-              <w:t>vật</w:t>
-            </w:r>
-            <w:proofErr w:type="spellEnd"/>
-            <w:r>
-              <w:rPr>
-                <w:rFonts w:ascii="Times New Roman" w:eastAsia="Times New Roman" w:hAnsi="Times New Roman" w:cs="Times New Roman"/>
-                <w:color w:val="000000"/>
-              </w:rPr>
-              <w:t>.</w:t>
+              <w:t>+ Đôi khi mất tập trung</w:t>
             </w:r>
             <w:r>
               <w:rPr>
                 <w:rFonts w:ascii="Times New Roman" w:eastAsia="Times New Roman" w:hAnsi="Times New Roman" w:cs="Times New Roman"/>
-                <w:color w:val="000000"/>
-              </w:rPr>
-              <w:br/>
-              <w:t xml:space="preserve">- </w:t>
-            </w:r>
-            <w:proofErr w:type="spellStart"/>
-            <w:r>
-              <w:rPr>
-                <w:rFonts w:ascii="Times New Roman" w:eastAsia="Times New Roman" w:hAnsi="Times New Roman" w:cs="Times New Roman"/>
-                <w:b/>
-                <w:bCs/>
-                <w:color w:val="000000"/>
-              </w:rPr>
-              <w:t>Kỹ</w:t>
-            </w:r>
-            <w:proofErr w:type="spellEnd"/>
-            <w:r>
-              <w:rPr>
-                <w:rFonts w:ascii="Times New Roman" w:eastAsia="Times New Roman" w:hAnsi="Times New Roman" w:cs="Times New Roman"/>
-                <w:b/>
-                <w:bCs/>
-                <w:color w:val="000000"/>
-              </w:rPr>
-              <w:t xml:space="preserve"> </w:t>
-            </w:r>
-            <w:proofErr w:type="spellStart"/>
-            <w:r>
-              <w:rPr>
-                <w:rFonts w:ascii="Times New Roman" w:eastAsia="Times New Roman" w:hAnsi="Times New Roman" w:cs="Times New Roman"/>
-                <w:b/>
-                <w:bCs/>
-                <w:color w:val="000000"/>
-              </w:rPr>
-              <w:t>năng</w:t>
-            </w:r>
-            <w:proofErr w:type="spellEnd"/>
-            <w:r>
-              <w:rPr>
-                <w:rFonts w:ascii="Times New Roman" w:eastAsia="Times New Roman" w:hAnsi="Times New Roman" w:cs="Times New Roman"/>
-                <w:b/>
-                <w:bCs/>
-                <w:color w:val="000000"/>
-              </w:rPr>
-              <w:t>:</w:t>
-            </w:r>
-            <w:r>
-              <w:rPr>
-                <w:rFonts w:ascii="Times New Roman" w:eastAsia="Times New Roman" w:hAnsi="Times New Roman" w:cs="Times New Roman"/>
-                <w:b/>
-                <w:bCs/>
                 <w:color w:val="000000"/>
               </w:rPr>
               <w:br/>
             </w:r>
             <w:r>
               <w:rPr>
-                <w:rFonts w:ascii="Times New Roman" w:eastAsia="Times New Roman" w:hAnsi="Times New Roman" w:cs="Times New Roman"/>
-                <w:color w:val="000000"/>
-              </w:rPr>
-              <w:t xml:space="preserve">+ </w:t>
-            </w:r>
-            <w:proofErr w:type="spellStart"/>
-            <w:r>
-              <w:rPr>
-                <w:rFonts w:ascii="Times New Roman" w:eastAsia="Times New Roman" w:hAnsi="Times New Roman" w:cs="Times New Roman"/>
-                <w:color w:val="000000"/>
-              </w:rPr>
-              <w:t>Có</w:t>
-            </w:r>
-            <w:proofErr w:type="spellEnd"/>
-            <w:r>
-              <w:rPr>
-                <w:rFonts w:ascii="Times New Roman" w:eastAsia="Times New Roman" w:hAnsi="Times New Roman" w:cs="Times New Roman"/>
-                <w:color w:val="000000"/>
-              </w:rPr>
-              <w:t xml:space="preserve"> </w:t>
-            </w:r>
-            <w:proofErr w:type="spellStart"/>
-            <w:r>
-              <w:rPr>
-                <w:rFonts w:ascii="Times New Roman" w:eastAsia="Times New Roman" w:hAnsi="Times New Roman" w:cs="Times New Roman"/>
-                <w:color w:val="000000"/>
-              </w:rPr>
-              <w:t>kỹ</w:t>
-            </w:r>
-            <w:proofErr w:type="spellEnd"/>
-            <w:r>
-              <w:rPr>
-                <w:rFonts w:ascii="Times New Roman" w:eastAsia="Times New Roman" w:hAnsi="Times New Roman" w:cs="Times New Roman"/>
-                <w:color w:val="000000"/>
-              </w:rPr>
-              <w:t xml:space="preserve"> </w:t>
-            </w:r>
-            <w:proofErr w:type="spellStart"/>
-            <w:r>
-              <w:rPr>
-                <w:rFonts w:ascii="Times New Roman" w:eastAsia="Times New Roman" w:hAnsi="Times New Roman" w:cs="Times New Roman"/>
-                <w:color w:val="000000"/>
-              </w:rPr>
-              <w:t>năng</w:t>
-            </w:r>
-            <w:proofErr w:type="spellEnd"/>
-            <w:r>
-              <w:rPr>
-                <w:rFonts w:ascii="Times New Roman" w:eastAsia="Times New Roman" w:hAnsi="Times New Roman" w:cs="Times New Roman"/>
-                <w:color w:val="000000"/>
-              </w:rPr>
-              <w:t xml:space="preserve"> </w:t>
-            </w:r>
-            <w:proofErr w:type="spellStart"/>
-            <w:r>
-              <w:rPr>
-                <w:rFonts w:ascii="Times New Roman" w:eastAsia="Times New Roman" w:hAnsi="Times New Roman" w:cs="Times New Roman"/>
-                <w:color w:val="000000"/>
-              </w:rPr>
-              <w:t>gì</w:t>
-            </w:r>
-            <w:proofErr w:type="spellEnd"/>
-            <w:r>
-              <w:rPr>
-                <w:rFonts w:ascii="Times New Roman" w:eastAsia="Times New Roman" w:hAnsi="Times New Roman" w:cs="Times New Roman"/>
-                <w:color w:val="000000"/>
-              </w:rPr>
-              <w:t xml:space="preserve"> </w:t>
-            </w:r>
-            <w:proofErr w:type="spellStart"/>
-            <w:r>
-              <w:rPr>
-                <w:rFonts w:ascii="Times New Roman" w:eastAsia="Times New Roman" w:hAnsi="Times New Roman" w:cs="Times New Roman"/>
-                <w:color w:val="000000"/>
-              </w:rPr>
-              <w:t>nổi</w:t>
-            </w:r>
-            <w:proofErr w:type="spellEnd"/>
-            <w:r>
-              <w:rPr>
-                <w:rFonts w:ascii="Times New Roman" w:eastAsia="Times New Roman" w:hAnsi="Times New Roman" w:cs="Times New Roman"/>
-                <w:color w:val="000000"/>
-              </w:rPr>
-              <w:t xml:space="preserve"> </w:t>
-            </w:r>
-            <w:proofErr w:type="spellStart"/>
-            <w:r>
-              <w:rPr>
-                <w:rFonts w:ascii="Times New Roman" w:eastAsia="Times New Roman" w:hAnsi="Times New Roman" w:cs="Times New Roman"/>
-                <w:color w:val="000000"/>
-              </w:rPr>
-              <w:t>trội</w:t>
-            </w:r>
-            <w:proofErr w:type="spellEnd"/>
-            <w:r>
-              <w:rPr>
-                <w:rFonts w:ascii="Times New Roman" w:eastAsia="Times New Roman" w:hAnsi="Times New Roman" w:cs="Times New Roman"/>
-                <w:color w:val="000000"/>
-              </w:rPr>
-              <w:t xml:space="preserve"> </w:t>
-            </w:r>
-            <w:proofErr w:type="spellStart"/>
-            <w:r>
-              <w:rPr>
-                <w:rFonts w:ascii="Times New Roman" w:eastAsia="Times New Roman" w:hAnsi="Times New Roman" w:cs="Times New Roman"/>
-                <w:color w:val="000000"/>
-              </w:rPr>
-              <w:t>học</w:t>
-            </w:r>
-            <w:proofErr w:type="spellEnd"/>
-            <w:r>
-              <w:rPr>
-                <w:rFonts w:ascii="Times New Roman" w:eastAsia="Times New Roman" w:hAnsi="Times New Roman" w:cs="Times New Roman"/>
-                <w:color w:val="000000"/>
-              </w:rPr>
-              <w:t xml:space="preserve"> </w:t>
-            </w:r>
-            <w:proofErr w:type="spellStart"/>
-            <w:r>
-              <w:rPr>
-                <w:rFonts w:ascii="Times New Roman" w:eastAsia="Times New Roman" w:hAnsi="Times New Roman" w:cs="Times New Roman"/>
-                <w:color w:val="000000"/>
-              </w:rPr>
-              <w:t>nhanh</w:t>
-            </w:r>
-            <w:proofErr w:type="spellEnd"/>
-            <w:r>
-              <w:rPr>
-                <w:rFonts w:ascii="Times New Roman" w:eastAsia="Times New Roman" w:hAnsi="Times New Roman" w:cs="Times New Roman"/>
-                <w:color w:val="000000"/>
-              </w:rPr>
-              <w:t xml:space="preserve">, </w:t>
-            </w:r>
-            <w:proofErr w:type="spellStart"/>
-            <w:r>
-              <w:rPr>
-                <w:rFonts w:ascii="Times New Roman" w:eastAsia="Times New Roman" w:hAnsi="Times New Roman" w:cs="Times New Roman"/>
-                <w:color w:val="000000"/>
-              </w:rPr>
-              <w:t>trí</w:t>
-            </w:r>
-            <w:proofErr w:type="spellEnd"/>
-            <w:r>
-              <w:rPr>
-                <w:rFonts w:ascii="Times New Roman" w:eastAsia="Times New Roman" w:hAnsi="Times New Roman" w:cs="Times New Roman"/>
-                <w:color w:val="000000"/>
-              </w:rPr>
-              <w:t xml:space="preserve"> </w:t>
-            </w:r>
-            <w:proofErr w:type="spellStart"/>
-            <w:r>
-              <w:rPr>
-                <w:rFonts w:ascii="Times New Roman" w:eastAsia="Times New Roman" w:hAnsi="Times New Roman" w:cs="Times New Roman"/>
-                <w:color w:val="000000"/>
-              </w:rPr>
-              <w:t>nhớ</w:t>
-            </w:r>
-            <w:proofErr w:type="spellEnd"/>
-            <w:r>
-              <w:rPr>
-                <w:rFonts w:ascii="Times New Roman" w:eastAsia="Times New Roman" w:hAnsi="Times New Roman" w:cs="Times New Roman"/>
-                <w:color w:val="000000"/>
-              </w:rPr>
-              <w:t xml:space="preserve"> </w:t>
-            </w:r>
-            <w:proofErr w:type="spellStart"/>
-            <w:r>
-              <w:rPr>
-                <w:rFonts w:ascii="Times New Roman" w:eastAsia="Times New Roman" w:hAnsi="Times New Roman" w:cs="Times New Roman"/>
-                <w:color w:val="000000"/>
-              </w:rPr>
-              <w:t>tốt</w:t>
-            </w:r>
-            <w:proofErr w:type="spellEnd"/>
-            <w:r>
-              <w:rPr>
-                <w:rFonts w:ascii="Times New Roman" w:eastAsia="Times New Roman" w:hAnsi="Times New Roman" w:cs="Times New Roman"/>
-                <w:color w:val="000000"/>
-              </w:rPr>
-              <w:t>.</w:t>
-            </w:r>
-            <w:r>
-              <w:rPr>
-                <w:rFonts w:ascii="Times New Roman" w:eastAsia="Times New Roman" w:hAnsi="Times New Roman" w:cs="Times New Roman"/>
-                <w:color w:val="000000"/>
-              </w:rPr>
-              <w:br/>
-              <w:t xml:space="preserve">+ </w:t>
-            </w:r>
-            <w:proofErr w:type="spellStart"/>
-            <w:r>
-              <w:rPr>
-                <w:rFonts w:ascii="Times New Roman" w:eastAsia="Times New Roman" w:hAnsi="Times New Roman" w:cs="Times New Roman"/>
-                <w:color w:val="000000"/>
-              </w:rPr>
-              <w:t>Yếu</w:t>
-            </w:r>
-            <w:proofErr w:type="spellEnd"/>
-            <w:r>
-              <w:rPr>
-                <w:rFonts w:ascii="Times New Roman" w:eastAsia="Times New Roman" w:hAnsi="Times New Roman" w:cs="Times New Roman"/>
-                <w:color w:val="000000"/>
-              </w:rPr>
-              <w:t xml:space="preserve"> </w:t>
-            </w:r>
-            <w:proofErr w:type="spellStart"/>
-            <w:r>
-              <w:rPr>
-                <w:rFonts w:ascii="Times New Roman" w:eastAsia="Times New Roman" w:hAnsi="Times New Roman" w:cs="Times New Roman"/>
-                <w:color w:val="000000"/>
-              </w:rPr>
-              <w:t>kỹ</w:t>
-            </w:r>
-            <w:proofErr w:type="spellEnd"/>
-            <w:r>
-              <w:rPr>
-                <w:rFonts w:ascii="Times New Roman" w:eastAsia="Times New Roman" w:hAnsi="Times New Roman" w:cs="Times New Roman"/>
-                <w:color w:val="000000"/>
-              </w:rPr>
-              <w:t xml:space="preserve"> </w:t>
-            </w:r>
-            <w:proofErr w:type="spellStart"/>
-            <w:r>
-              <w:rPr>
-                <w:rFonts w:ascii="Times New Roman" w:eastAsia="Times New Roman" w:hAnsi="Times New Roman" w:cs="Times New Roman"/>
-                <w:color w:val="000000"/>
-              </w:rPr>
-              <w:t>về</w:t>
-            </w:r>
-            <w:proofErr w:type="spellEnd"/>
-            <w:r>
-              <w:rPr>
-                <w:rFonts w:ascii="Times New Roman" w:eastAsia="Times New Roman" w:hAnsi="Times New Roman" w:cs="Times New Roman"/>
-                <w:color w:val="000000"/>
-              </w:rPr>
-              <w:t xml:space="preserve"> </w:t>
-            </w:r>
-            <w:proofErr w:type="spellStart"/>
-            <w:r>
-              <w:rPr>
-                <w:rFonts w:ascii="Times New Roman" w:eastAsia="Times New Roman" w:hAnsi="Times New Roman" w:cs="Times New Roman"/>
-                <w:color w:val="000000"/>
-              </w:rPr>
-              <w:t>kỹ</w:t>
-            </w:r>
-            <w:proofErr w:type="spellEnd"/>
-            <w:r>
-              <w:rPr>
-                <w:rFonts w:ascii="Times New Roman" w:eastAsia="Times New Roman" w:hAnsi="Times New Roman" w:cs="Times New Roman"/>
-                <w:color w:val="000000"/>
-              </w:rPr>
-              <w:t xml:space="preserve"> </w:t>
-            </w:r>
-            <w:proofErr w:type="spellStart"/>
-            <w:r>
-              <w:rPr>
-                <w:rFonts w:ascii="Times New Roman" w:eastAsia="Times New Roman" w:hAnsi="Times New Roman" w:cs="Times New Roman"/>
-                <w:color w:val="000000"/>
-              </w:rPr>
-              <w:t>năng</w:t>
-            </w:r>
-            <w:proofErr w:type="spellEnd"/>
-            <w:r>
-              <w:rPr>
-                <w:rFonts w:ascii="Times New Roman" w:eastAsia="Times New Roman" w:hAnsi="Times New Roman" w:cs="Times New Roman"/>
-                <w:color w:val="000000"/>
-              </w:rPr>
-              <w:t xml:space="preserve"> </w:t>
-            </w:r>
-            <w:proofErr w:type="spellStart"/>
-            <w:r>
-              <w:rPr>
-                <w:rFonts w:ascii="Times New Roman" w:eastAsia="Times New Roman" w:hAnsi="Times New Roman" w:cs="Times New Roman"/>
-                <w:color w:val="000000"/>
-              </w:rPr>
-              <w:t>thuyết</w:t>
-            </w:r>
-            <w:proofErr w:type="spellEnd"/>
-            <w:r>
-              <w:rPr>
-                <w:rFonts w:ascii="Times New Roman" w:eastAsia="Times New Roman" w:hAnsi="Times New Roman" w:cs="Times New Roman"/>
-                <w:color w:val="000000"/>
-              </w:rPr>
-              <w:t xml:space="preserve"> </w:t>
-            </w:r>
-            <w:proofErr w:type="spellStart"/>
-            <w:r>
-              <w:rPr>
-                <w:rFonts w:ascii="Times New Roman" w:eastAsia="Times New Roman" w:hAnsi="Times New Roman" w:cs="Times New Roman"/>
-                <w:color w:val="000000"/>
-              </w:rPr>
-              <w:t>trình</w:t>
-            </w:r>
-            <w:proofErr w:type="spellEnd"/>
-            <w:r>
-              <w:rPr>
-                <w:rFonts w:ascii="Times New Roman" w:eastAsia="Times New Roman" w:hAnsi="Times New Roman" w:cs="Times New Roman"/>
-                <w:color w:val="000000"/>
-              </w:rPr>
-              <w:t xml:space="preserve">, </w:t>
-            </w:r>
-            <w:proofErr w:type="spellStart"/>
-            <w:r>
-              <w:rPr>
-                <w:rFonts w:ascii="Times New Roman" w:eastAsia="Times New Roman" w:hAnsi="Times New Roman" w:cs="Times New Roman"/>
-                <w:color w:val="000000"/>
-              </w:rPr>
-              <w:t>ngại</w:t>
-            </w:r>
-            <w:proofErr w:type="spellEnd"/>
-            <w:r>
-              <w:rPr>
-                <w:rFonts w:ascii="Times New Roman" w:eastAsia="Times New Roman" w:hAnsi="Times New Roman" w:cs="Times New Roman"/>
-                <w:color w:val="000000"/>
-              </w:rPr>
-              <w:t xml:space="preserve"> </w:t>
-            </w:r>
-            <w:proofErr w:type="spellStart"/>
-            <w:r>
-              <w:rPr>
-                <w:rFonts w:ascii="Times New Roman" w:eastAsia="Times New Roman" w:hAnsi="Times New Roman" w:cs="Times New Roman"/>
-                <w:color w:val="000000"/>
-              </w:rPr>
-              <w:t>khi</w:t>
-            </w:r>
-            <w:proofErr w:type="spellEnd"/>
-            <w:r>
-              <w:rPr>
-                <w:rFonts w:ascii="Times New Roman" w:eastAsia="Times New Roman" w:hAnsi="Times New Roman" w:cs="Times New Roman"/>
-                <w:color w:val="000000"/>
-              </w:rPr>
-              <w:t xml:space="preserve"> </w:t>
-            </w:r>
-            <w:proofErr w:type="spellStart"/>
-            <w:r>
-              <w:rPr>
-                <w:rFonts w:ascii="Times New Roman" w:eastAsia="Times New Roman" w:hAnsi="Times New Roman" w:cs="Times New Roman"/>
-                <w:color w:val="000000"/>
-              </w:rPr>
-              <w:t>thuyết</w:t>
-            </w:r>
-            <w:proofErr w:type="spellEnd"/>
-            <w:r>
-              <w:rPr>
-                <w:rFonts w:ascii="Times New Roman" w:eastAsia="Times New Roman" w:hAnsi="Times New Roman" w:cs="Times New Roman"/>
-                <w:color w:val="000000"/>
-              </w:rPr>
-              <w:t xml:space="preserve"> </w:t>
-            </w:r>
-            <w:proofErr w:type="spellStart"/>
-            <w:r>
-              <w:rPr>
-                <w:rFonts w:ascii="Times New Roman" w:eastAsia="Times New Roman" w:hAnsi="Times New Roman" w:cs="Times New Roman"/>
-                <w:color w:val="000000"/>
-              </w:rPr>
-              <w:t>trình</w:t>
-            </w:r>
-            <w:proofErr w:type="spellEnd"/>
-            <w:r>
-              <w:rPr>
-                <w:rFonts w:ascii="Times New Roman" w:eastAsia="Times New Roman" w:hAnsi="Times New Roman" w:cs="Times New Roman"/>
-                <w:color w:val="000000"/>
-              </w:rPr>
-              <w:t xml:space="preserve"> </w:t>
-            </w:r>
-            <w:proofErr w:type="spellStart"/>
-            <w:r>
-              <w:rPr>
-                <w:rFonts w:ascii="Times New Roman" w:eastAsia="Times New Roman" w:hAnsi="Times New Roman" w:cs="Times New Roman"/>
-                <w:color w:val="000000"/>
-              </w:rPr>
-              <w:t>chụp</w:t>
-            </w:r>
-            <w:proofErr w:type="spellEnd"/>
-            <w:r>
-              <w:rPr>
-                <w:rFonts w:ascii="Times New Roman" w:eastAsia="Times New Roman" w:hAnsi="Times New Roman" w:cs="Times New Roman"/>
-                <w:color w:val="000000"/>
-              </w:rPr>
-              <w:t xml:space="preserve"> </w:t>
-            </w:r>
-            <w:proofErr w:type="spellStart"/>
-            <w:r>
-              <w:rPr>
-                <w:rFonts w:ascii="Times New Roman" w:eastAsia="Times New Roman" w:hAnsi="Times New Roman" w:cs="Times New Roman"/>
-                <w:color w:val="000000"/>
-              </w:rPr>
-              <w:t>ảnh</w:t>
-            </w:r>
-            <w:proofErr w:type="spellEnd"/>
-            <w:r>
-              <w:rPr>
-                <w:rFonts w:ascii="Times New Roman" w:eastAsia="Times New Roman" w:hAnsi="Times New Roman" w:cs="Times New Roman"/>
-                <w:color w:val="000000"/>
-              </w:rPr>
-              <w:t>.</w:t>
-            </w:r>
-            <w:r>
-              <w:rPr>
-                <w:rFonts w:ascii="Times New Roman" w:eastAsia="Times New Roman" w:hAnsi="Times New Roman" w:cs="Times New Roman"/>
-                <w:color w:val="000000"/>
-              </w:rPr>
-              <w:br/>
-              <w:t xml:space="preserve">- </w:t>
-            </w:r>
-            <w:proofErr w:type="spellStart"/>
-            <w:r>
-              <w:rPr>
-                <w:rFonts w:ascii="Times New Roman" w:eastAsia="Times New Roman" w:hAnsi="Times New Roman" w:cs="Times New Roman"/>
-                <w:b/>
-                <w:bCs/>
-                <w:color w:val="000000"/>
-              </w:rPr>
-              <w:t>Thái</w:t>
-            </w:r>
-            <w:proofErr w:type="spellEnd"/>
-            <w:r>
-              <w:rPr>
-                <w:rFonts w:ascii="Times New Roman" w:eastAsia="Times New Roman" w:hAnsi="Times New Roman" w:cs="Times New Roman"/>
-                <w:b/>
-                <w:bCs/>
-                <w:color w:val="000000"/>
-              </w:rPr>
-              <w:t xml:space="preserve"> </w:t>
-            </w:r>
-            <w:proofErr w:type="spellStart"/>
-            <w:r>
-              <w:rPr>
-                <w:rFonts w:ascii="Times New Roman" w:eastAsia="Times New Roman" w:hAnsi="Times New Roman" w:cs="Times New Roman"/>
-                <w:b/>
-                <w:bCs/>
-                <w:color w:val="000000"/>
-              </w:rPr>
-              <w:t>độ</w:t>
-            </w:r>
-            <w:proofErr w:type="spellEnd"/>
-            <w:r>
-              <w:rPr>
-                <w:rFonts w:ascii="Times New Roman" w:eastAsia="Times New Roman" w:hAnsi="Times New Roman" w:cs="Times New Roman"/>
-                <w:b/>
-                <w:bCs/>
-                <w:color w:val="000000"/>
-              </w:rPr>
-              <w:t>:</w:t>
-            </w:r>
-            <w:r>
-              <w:rPr>
-                <w:rFonts w:ascii="Times New Roman" w:eastAsia="Times New Roman" w:hAnsi="Times New Roman" w:cs="Times New Roman"/>
-                <w:b/>
-                <w:bCs/>
-                <w:color w:val="000000"/>
-              </w:rPr>
-              <w:br/>
-            </w:r>
-            <w:r>
-              <w:rPr>
-                <w:rFonts w:ascii="Times New Roman" w:eastAsia="Times New Roman" w:hAnsi="Times New Roman" w:cs="Times New Roman"/>
-                <w:color w:val="000000"/>
-              </w:rPr>
-              <w:t xml:space="preserve">+ </w:t>
-            </w:r>
-            <w:proofErr w:type="spellStart"/>
-            <w:r>
-              <w:rPr>
-                <w:rFonts w:ascii="Times New Roman" w:eastAsia="Times New Roman" w:hAnsi="Times New Roman" w:cs="Times New Roman"/>
-                <w:color w:val="000000"/>
-              </w:rPr>
-              <w:t>Chưa</w:t>
-            </w:r>
-            <w:proofErr w:type="spellEnd"/>
-            <w:r>
-              <w:rPr>
-                <w:rFonts w:ascii="Times New Roman" w:eastAsia="Times New Roman" w:hAnsi="Times New Roman" w:cs="Times New Roman"/>
-                <w:color w:val="000000"/>
-              </w:rPr>
-              <w:t xml:space="preserve"> </w:t>
-            </w:r>
-            <w:proofErr w:type="spellStart"/>
-            <w:r>
-              <w:rPr>
-                <w:rFonts w:ascii="Times New Roman" w:eastAsia="Times New Roman" w:hAnsi="Times New Roman" w:cs="Times New Roman"/>
-                <w:color w:val="000000"/>
-              </w:rPr>
-              <w:t>nghiêm</w:t>
-            </w:r>
-            <w:proofErr w:type="spellEnd"/>
-            <w:r>
-              <w:rPr>
-                <w:rFonts w:ascii="Times New Roman" w:eastAsia="Times New Roman" w:hAnsi="Times New Roman" w:cs="Times New Roman"/>
-                <w:color w:val="000000"/>
-              </w:rPr>
-              <w:t xml:space="preserve"> </w:t>
-            </w:r>
-            <w:proofErr w:type="spellStart"/>
-            <w:r>
-              <w:rPr>
-                <w:rFonts w:ascii="Times New Roman" w:eastAsia="Times New Roman" w:hAnsi="Times New Roman" w:cs="Times New Roman"/>
-                <w:color w:val="000000"/>
-              </w:rPr>
-              <w:t>túc</w:t>
-            </w:r>
-            <w:proofErr w:type="spellEnd"/>
-            <w:r>
-              <w:rPr>
-                <w:rFonts w:ascii="Times New Roman" w:eastAsia="Times New Roman" w:hAnsi="Times New Roman" w:cs="Times New Roman"/>
-                <w:color w:val="000000"/>
-              </w:rPr>
-              <w:t xml:space="preserve"> </w:t>
-            </w:r>
-            <w:proofErr w:type="spellStart"/>
-            <w:r>
-              <w:rPr>
-                <w:rFonts w:ascii="Times New Roman" w:eastAsia="Times New Roman" w:hAnsi="Times New Roman" w:cs="Times New Roman"/>
-                <w:color w:val="000000"/>
-              </w:rPr>
-              <w:t>trong</w:t>
-            </w:r>
-            <w:proofErr w:type="spellEnd"/>
-            <w:r>
-              <w:rPr>
-                <w:rFonts w:ascii="Times New Roman" w:eastAsia="Times New Roman" w:hAnsi="Times New Roman" w:cs="Times New Roman"/>
-                <w:color w:val="000000"/>
-              </w:rPr>
-              <w:t xml:space="preserve"> </w:t>
-            </w:r>
-            <w:proofErr w:type="spellStart"/>
-            <w:r>
-              <w:rPr>
-                <w:rFonts w:ascii="Times New Roman" w:eastAsia="Times New Roman" w:hAnsi="Times New Roman" w:cs="Times New Roman"/>
-                <w:color w:val="000000"/>
-              </w:rPr>
-              <w:t>lớp</w:t>
-            </w:r>
-            <w:proofErr w:type="spellEnd"/>
-            <w:r>
-              <w:rPr>
-                <w:rFonts w:ascii="Times New Roman" w:eastAsia="Times New Roman" w:hAnsi="Times New Roman" w:cs="Times New Roman"/>
-                <w:color w:val="000000"/>
-              </w:rPr>
-              <w:t xml:space="preserve"> </w:t>
-            </w:r>
-            <w:proofErr w:type="spellStart"/>
-            <w:r>
-              <w:rPr>
-                <w:rFonts w:ascii="Times New Roman" w:eastAsia="Times New Roman" w:hAnsi="Times New Roman" w:cs="Times New Roman"/>
-                <w:color w:val="000000"/>
-              </w:rPr>
-              <w:t>học</w:t>
-            </w:r>
-            <w:proofErr w:type="spellEnd"/>
-            <w:r>
-              <w:rPr>
-                <w:rFonts w:ascii="Times New Roman" w:eastAsia="Times New Roman" w:hAnsi="Times New Roman" w:cs="Times New Roman"/>
-                <w:color w:val="000000"/>
-              </w:rPr>
-              <w:t xml:space="preserve">, </w:t>
-            </w:r>
-            <w:proofErr w:type="spellStart"/>
-            <w:r>
-              <w:rPr>
-                <w:rFonts w:ascii="Times New Roman" w:eastAsia="Times New Roman" w:hAnsi="Times New Roman" w:cs="Times New Roman"/>
-                <w:color w:val="000000"/>
-              </w:rPr>
-              <w:t>về</w:t>
-            </w:r>
-            <w:proofErr w:type="spellEnd"/>
-            <w:r>
-              <w:rPr>
-                <w:rFonts w:ascii="Times New Roman" w:eastAsia="Times New Roman" w:hAnsi="Times New Roman" w:cs="Times New Roman"/>
-                <w:color w:val="000000"/>
-              </w:rPr>
-              <w:t xml:space="preserve"> </w:t>
-            </w:r>
-            <w:proofErr w:type="spellStart"/>
-            <w:r>
-              <w:rPr>
-                <w:rFonts w:ascii="Times New Roman" w:eastAsia="Times New Roman" w:hAnsi="Times New Roman" w:cs="Times New Roman"/>
-                <w:color w:val="000000"/>
-              </w:rPr>
-              <w:t>nhà</w:t>
-            </w:r>
-            <w:proofErr w:type="spellEnd"/>
-            <w:r>
-              <w:rPr>
-                <w:rFonts w:ascii="Times New Roman" w:eastAsia="Times New Roman" w:hAnsi="Times New Roman" w:cs="Times New Roman"/>
-                <w:color w:val="000000"/>
-              </w:rPr>
-              <w:t xml:space="preserve"> </w:t>
-            </w:r>
-            <w:proofErr w:type="spellStart"/>
-            <w:r>
-              <w:rPr>
-                <w:rFonts w:ascii="Times New Roman" w:eastAsia="Times New Roman" w:hAnsi="Times New Roman" w:cs="Times New Roman"/>
-                <w:color w:val="000000"/>
-              </w:rPr>
-              <w:t>chưa</w:t>
-            </w:r>
-            <w:proofErr w:type="spellEnd"/>
-            <w:r>
-              <w:rPr>
-                <w:rFonts w:ascii="Times New Roman" w:eastAsia="Times New Roman" w:hAnsi="Times New Roman" w:cs="Times New Roman"/>
-                <w:color w:val="000000"/>
-              </w:rPr>
-              <w:t xml:space="preserve"> </w:t>
-            </w:r>
-            <w:proofErr w:type="spellStart"/>
-            <w:r>
-              <w:rPr>
-                <w:rFonts w:ascii="Times New Roman" w:eastAsia="Times New Roman" w:hAnsi="Times New Roman" w:cs="Times New Roman"/>
-                <w:color w:val="000000"/>
-              </w:rPr>
-              <w:t>chịu</w:t>
-            </w:r>
-            <w:proofErr w:type="spellEnd"/>
-            <w:r>
-              <w:rPr>
-                <w:rFonts w:ascii="Times New Roman" w:eastAsia="Times New Roman" w:hAnsi="Times New Roman" w:cs="Times New Roman"/>
-                <w:color w:val="000000"/>
-              </w:rPr>
-              <w:t xml:space="preserve"> </w:t>
-            </w:r>
-            <w:proofErr w:type="spellStart"/>
-            <w:r>
-              <w:rPr>
-                <w:rFonts w:ascii="Times New Roman" w:eastAsia="Times New Roman" w:hAnsi="Times New Roman" w:cs="Times New Roman"/>
-                <w:color w:val="000000"/>
-              </w:rPr>
-              <w:t>làm</w:t>
-            </w:r>
-            <w:proofErr w:type="spellEnd"/>
-            <w:r>
-              <w:rPr>
-                <w:rFonts w:ascii="Times New Roman" w:eastAsia="Times New Roman" w:hAnsi="Times New Roman" w:cs="Times New Roman"/>
-                <w:color w:val="000000"/>
-              </w:rPr>
-              <w:t xml:space="preserve"> </w:t>
-            </w:r>
-            <w:proofErr w:type="spellStart"/>
-            <w:r>
-              <w:rPr>
-                <w:rFonts w:ascii="Times New Roman" w:eastAsia="Times New Roman" w:hAnsi="Times New Roman" w:cs="Times New Roman"/>
-                <w:color w:val="000000"/>
-              </w:rPr>
-              <w:t>bài</w:t>
-            </w:r>
-            <w:proofErr w:type="spellEnd"/>
-            <w:r>
-              <w:rPr>
-                <w:rFonts w:ascii="Times New Roman" w:eastAsia="Times New Roman" w:hAnsi="Times New Roman" w:cs="Times New Roman"/>
-                <w:color w:val="000000"/>
-              </w:rPr>
-              <w:t xml:space="preserve"> </w:t>
-            </w:r>
-            <w:proofErr w:type="spellStart"/>
-            <w:r>
-              <w:rPr>
-                <w:rFonts w:ascii="Times New Roman" w:eastAsia="Times New Roman" w:hAnsi="Times New Roman" w:cs="Times New Roman"/>
-                <w:color w:val="000000"/>
-              </w:rPr>
-              <w:t>tập</w:t>
-            </w:r>
-            <w:proofErr w:type="spellEnd"/>
-            <w:r>
-              <w:rPr>
-                <w:rFonts w:ascii="Times New Roman" w:eastAsia="Times New Roman" w:hAnsi="Times New Roman" w:cs="Times New Roman"/>
-                <w:color w:val="000000"/>
-              </w:rPr>
-              <w:t>.</w:t>
-            </w:r>
-            <w:r>
-              <w:rPr>
-                <w:rFonts w:ascii="Times New Roman" w:eastAsia="Times New Roman" w:hAnsi="Times New Roman" w:cs="Times New Roman"/>
-                <w:color w:val="000000"/>
-              </w:rPr>
-              <w:br/>
-              <w:t xml:space="preserve">+ </w:t>
-            </w:r>
-            <w:proofErr w:type="spellStart"/>
-            <w:r>
-              <w:rPr>
-                <w:rFonts w:ascii="Times New Roman" w:eastAsia="Times New Roman" w:hAnsi="Times New Roman" w:cs="Times New Roman"/>
-                <w:color w:val="000000"/>
-              </w:rPr>
-              <w:t>Đôi</w:t>
-            </w:r>
-            <w:proofErr w:type="spellEnd"/>
-            <w:r>
-              <w:rPr>
-                <w:rFonts w:ascii="Times New Roman" w:eastAsia="Times New Roman" w:hAnsi="Times New Roman" w:cs="Times New Roman"/>
-                <w:color w:val="000000"/>
-              </w:rPr>
-              <w:t xml:space="preserve"> </w:t>
-            </w:r>
-            <w:proofErr w:type="spellStart"/>
-            <w:r>
-              <w:rPr>
-                <w:rFonts w:ascii="Times New Roman" w:eastAsia="Times New Roman" w:hAnsi="Times New Roman" w:cs="Times New Roman"/>
-                <w:color w:val="000000"/>
-              </w:rPr>
-              <w:t>khi</w:t>
-            </w:r>
-            <w:proofErr w:type="spellEnd"/>
-            <w:r>
-              <w:rPr>
-                <w:rFonts w:ascii="Times New Roman" w:eastAsia="Times New Roman" w:hAnsi="Times New Roman" w:cs="Times New Roman"/>
-                <w:color w:val="000000"/>
-              </w:rPr>
-              <w:t xml:space="preserve"> </w:t>
-            </w:r>
-            <w:proofErr w:type="spellStart"/>
-            <w:r>
-              <w:rPr>
-                <w:rFonts w:ascii="Times New Roman" w:eastAsia="Times New Roman" w:hAnsi="Times New Roman" w:cs="Times New Roman"/>
-                <w:color w:val="000000"/>
-              </w:rPr>
-              <w:t>mất</w:t>
-            </w:r>
-            <w:proofErr w:type="spellEnd"/>
-            <w:r>
-              <w:rPr>
-                <w:rFonts w:ascii="Times New Roman" w:eastAsia="Times New Roman" w:hAnsi="Times New Roman" w:cs="Times New Roman"/>
-                <w:color w:val="000000"/>
-              </w:rPr>
-              <w:t xml:space="preserve"> </w:t>
-            </w:r>
-            <w:proofErr w:type="spellStart"/>
-            <w:r>
-              <w:rPr>
-                <w:rFonts w:ascii="Times New Roman" w:eastAsia="Times New Roman" w:hAnsi="Times New Roman" w:cs="Times New Roman"/>
-                <w:color w:val="000000"/>
-              </w:rPr>
-              <w:t>tập</w:t>
-            </w:r>
-            <w:proofErr w:type="spellEnd"/>
-            <w:r>
-              <w:rPr>
-                <w:rFonts w:ascii="Times New Roman" w:eastAsia="Times New Roman" w:hAnsi="Times New Roman" w:cs="Times New Roman"/>
-                <w:color w:val="000000"/>
-              </w:rPr>
-              <w:t xml:space="preserve"> </w:t>
-            </w:r>
-            <w:proofErr w:type="spellStart"/>
-            <w:r>
-              <w:rPr>
-                <w:rFonts w:ascii="Times New Roman" w:eastAsia="Times New Roman" w:hAnsi="Times New Roman" w:cs="Times New Roman"/>
-                <w:color w:val="000000"/>
-              </w:rPr>
-              <w:t>trung</w:t>
-            </w:r>
-            <w:proofErr w:type="spellEnd"/>
-            <w:r>
-              <w:rPr>
-                <w:rFonts w:ascii="Times New Roman" w:eastAsia="Times New Roman" w:hAnsi="Times New Roman" w:cs="Times New Roman"/>
-                <w:color w:val="000000"/>
-              </w:rPr>
-              <w:br/>
-            </w:r>
-            <w:r>
-              <w:rPr>
                 <w:bCs/>
                 <w:color w:val="000000"/>
               </w:rPr>
@@ -2715,175 +642,14 @@
               </w:rPr>
               <w:t xml:space="preserve">Sang </w:t>
             </w:r>
-            <w:proofErr w:type="spellStart"/>
             <w:r>
               <w:rPr>
                 <w:bCs/>
+                <w:i/>
                 <w:color w:val="000000"/>
               </w:rPr>
-              <w:t>học</w:t>
+              <w:t>học phần tiếp theo con được học về lập trình 3D với minescraft</w:t>
             </w:r>
-            <w:proofErr w:type="spellEnd"/>
-            <w:r>
-              <w:rPr>
-                <w:bCs/>
-                <w:color w:val="000000"/>
-              </w:rPr>
-              <w:t xml:space="preserve"> </w:t>
-            </w:r>
-            <w:proofErr w:type="spellStart"/>
-            <w:r>
-              <w:rPr>
-                <w:bCs/>
-                <w:color w:val="000000"/>
-              </w:rPr>
-              <w:t>phần</w:t>
-            </w:r>
-            <w:proofErr w:type="spellEnd"/>
-            <w:r>
-              <w:rPr>
-                <w:bCs/>
-                <w:color w:val="000000"/>
-              </w:rPr>
-              <w:t xml:space="preserve"> </w:t>
-            </w:r>
-            <w:proofErr w:type="spellStart"/>
-            <w:r>
-              <w:rPr>
-                <w:bCs/>
-                <w:color w:val="000000"/>
-              </w:rPr>
-              <w:t>tiếp</w:t>
-            </w:r>
-            <w:proofErr w:type="spellEnd"/>
-            <w:r>
-              <w:rPr>
-                <w:bCs/>
-                <w:color w:val="000000"/>
-              </w:rPr>
-              <w:t xml:space="preserve"> </w:t>
-            </w:r>
-            <w:proofErr w:type="spellStart"/>
-            <w:r>
-              <w:rPr>
-                <w:bCs/>
-                <w:color w:val="000000"/>
-              </w:rPr>
-              <w:t>theo</w:t>
-            </w:r>
-            <w:proofErr w:type="spellEnd"/>
-            <w:r>
-              <w:rPr>
-                <w:bCs/>
-                <w:color w:val="000000"/>
-              </w:rPr>
-              <w:t xml:space="preserve"> con </w:t>
-            </w:r>
-            <w:proofErr w:type="spellStart"/>
-            <w:r>
-              <w:rPr>
-                <w:bCs/>
-                <w:color w:val="000000"/>
-              </w:rPr>
-              <w:t>được</w:t>
-            </w:r>
-            <w:proofErr w:type="spellEnd"/>
-            <w:r>
-              <w:rPr>
-                <w:bCs/>
-                <w:color w:val="000000"/>
-              </w:rPr>
-              <w:t xml:space="preserve"> </w:t>
-            </w:r>
-            <w:proofErr w:type="spellStart"/>
-            <w:r>
-              <w:rPr>
-                <w:bCs/>
-                <w:color w:val="000000"/>
-              </w:rPr>
-              <w:t>học</w:t>
-            </w:r>
-            <w:proofErr w:type="spellEnd"/>
-            <w:r>
-              <w:rPr>
-                <w:bCs/>
-                <w:color w:val="000000"/>
-              </w:rPr>
-              <w:t xml:space="preserve"> </w:t>
-            </w:r>
-            <w:proofErr w:type="spellStart"/>
-            <w:r>
-              <w:rPr>
-                <w:bCs/>
-                <w:color w:val="000000"/>
-              </w:rPr>
-              <w:t>về</w:t>
-            </w:r>
-            <w:proofErr w:type="spellEnd"/>
-            <w:r>
-              <w:rPr>
-                <w:bCs/>
-                <w:color w:val="000000"/>
-              </w:rPr>
-              <w:t xml:space="preserve"> </w:t>
-            </w:r>
-            <w:proofErr w:type="spellStart"/>
-            <w:r>
-              <w:rPr>
-                <w:bCs/>
-                <w:color w:val="000000"/>
-              </w:rPr>
-              <w:t>lập</w:t>
-            </w:r>
-            <w:proofErr w:type="spellEnd"/>
-            <w:r>
-              <w:rPr>
-                <w:bCs/>
-                <w:color w:val="000000"/>
-              </w:rPr>
-              <w:t xml:space="preserve"> </w:t>
-            </w:r>
-            <w:proofErr w:type="spellStart"/>
-            <w:r>
-              <w:rPr>
-                <w:bCs/>
-                <w:color w:val="000000"/>
-              </w:rPr>
-              <w:t>trình</w:t>
-            </w:r>
-            <w:proofErr w:type="spellEnd"/>
-            <w:r>
-              <w:rPr>
-                <w:bCs/>
-                <w:color w:val="000000"/>
-              </w:rPr>
-              <w:t xml:space="preserve"> 3D </w:t>
-            </w:r>
-            <w:proofErr w:type="spellStart"/>
-            <w:r>
-              <w:rPr>
-                <w:bCs/>
-                <w:color w:val="000000"/>
-              </w:rPr>
-              <w:t>với</w:t>
-            </w:r>
-            <w:proofErr w:type="spellEnd"/>
-            <w:r>
-              <w:rPr>
-                <w:bCs/>
-                <w:color w:val="000000"/>
-              </w:rPr>
-              <w:t xml:space="preserve"> </w:t>
-            </w:r>
-            <w:proofErr w:type="spellStart"/>
-            <w:r>
-              <w:rPr>
-                <w:bCs/>
-                <w:color w:val="000000"/>
-              </w:rPr>
-              <w:t>minescraft</w:t>
-            </w:r>
-            <w:proofErr w:type="spellEnd"/>
           </w:p>
         </w:tc>
         <w:tc>
@@ -2910,33 +676,8 @@
                 <w:rFonts w:ascii="Times New Roman" w:eastAsia="Times New Roman" w:hAnsi="Times New Roman" w:cs="Times New Roman"/>
                 <w:color w:val="000000"/>
               </w:rPr>
-              <w:t xml:space="preserve">Game </w:t>
+              <w:t>Game mê cung</w:t>
             </w:r>
-            <w:proofErr w:type="spellStart"/>
-            <w:r>
-              <w:rPr>
-                <w:rFonts w:ascii="Times New Roman" w:eastAsia="Times New Roman" w:hAnsi="Times New Roman" w:cs="Times New Roman"/>
-                <w:color w:val="000000"/>
-              </w:rPr>
-              <w:t>mê</w:t>
-            </w:r>
-            <w:proofErr w:type="spellEnd"/>
-            <w:r>
-              <w:rPr>
-                <w:rFonts w:ascii="Times New Roman" w:eastAsia="Times New Roman" w:hAnsi="Times New Roman" w:cs="Times New Roman"/>
-                <w:color w:val="000000"/>
-              </w:rPr>
-              <w:t xml:space="preserve"> </w:t>
-            </w:r>
-            <w:proofErr w:type="spellStart"/>
-            <w:r>
-              <w:rPr>
-                <w:rFonts w:ascii="Times New Roman" w:eastAsia="Times New Roman" w:hAnsi="Times New Roman" w:cs="Times New Roman"/>
-                <w:color w:val="000000"/>
-              </w:rPr>
-              <w:t>cung</w:t>
-            </w:r>
-            <w:proofErr w:type="spellEnd"/>
           </w:p>
         </w:tc>
         <w:tc>
@@ -2958,47 +699,13 @@
                 <w:rFonts w:ascii="Times New Roman" w:eastAsia="Times New Roman" w:hAnsi="Times New Roman" w:cs="Times New Roman"/>
               </w:rPr>
             </w:pPr>
-            <w:proofErr w:type="spellStart"/>
             <w:r>
               <w:rPr>
                 <w:rFonts w:ascii="Times New Roman" w:eastAsia="Times New Roman" w:hAnsi="Times New Roman" w:cs="Times New Roman"/>
                 <w:color w:val="000000"/>
               </w:rPr>
-              <w:t>Chưa</w:t>
+              <w:t>Chưa hoàn thành</w:t>
             </w:r>
-            <w:proofErr w:type="spellEnd"/>
-            <w:r>
-              <w:rPr>
-                <w:rFonts w:ascii="Times New Roman" w:eastAsia="Times New Roman" w:hAnsi="Times New Roman" w:cs="Times New Roman"/>
-                <w:color w:val="000000"/>
-              </w:rPr>
-              <w:t xml:space="preserve"> </w:t>
-            </w:r>
-            <w:proofErr w:type="spellStart"/>
-            <w:r>
-              <w:rPr>
-                <w:rFonts w:ascii="Times New Roman" w:eastAsia="Times New Roman" w:hAnsi="Times New Roman" w:cs="Times New Roman"/>
-                <w:color w:val="000000"/>
-              </w:rPr>
-              <w:t>hoàn</w:t>
-            </w:r>
-            <w:proofErr w:type="spellEnd"/>
-            <w:r>
-              <w:rPr>
-                <w:rFonts w:ascii="Times New Roman" w:eastAsia="Times New Roman" w:hAnsi="Times New Roman" w:cs="Times New Roman"/>
-                <w:color w:val="000000"/>
-              </w:rPr>
-              <w:t xml:space="preserve"> </w:t>
-            </w:r>
-            <w:proofErr w:type="spellStart"/>
-            <w:r>
-              <w:rPr>
-                <w:rFonts w:ascii="Times New Roman" w:eastAsia="Times New Roman" w:hAnsi="Times New Roman" w:cs="Times New Roman"/>
-                <w:color w:val="000000"/>
-              </w:rPr>
-              <w:t>thành</w:t>
-            </w:r>
-            <w:proofErr w:type="spellEnd"/>
           </w:p>
         </w:tc>
         <w:tc>
@@ -3020,11 +727,10 @@
                 <w:rFonts w:ascii="Times New Roman" w:eastAsia="Times New Roman" w:hAnsi="Times New Roman" w:cs="Times New Roman"/>
               </w:rPr>
             </w:pPr>
-            <w:bookmarkStart w:id="0" w:name="_GoBack"/>
-            <w:bookmarkEnd w:id="0"/>
           </w:p>
         </w:tc>
       </w:tr>
+      <w:bookmarkEnd w:id="0"/>
       <w:tr>
         <w:tc>
           <w:tcPr>
@@ -3563,7 +1269,7 @@
 </file>
 
 <file path=word/endnotes.xml><?xml version="1.0" encoding="utf-8"?>
-<w:endnotes xmlns:wpc="http://schemas.microsoft.com/office/word/2010/wordprocessingCanvas" xmlns:cx="http://schemas.microsoft.com/office/drawing/2014/chartex" xmlns:cx1="http://schemas.microsoft.com/office/drawing/2015/9/8/chartex" xmlns:cx2="http://schemas.microsoft.com/office/drawing/2015/10/21/chartex" xmlns:cx3="http://schemas.microsoft.com/office/drawing/2016/5/9/chartex" xmlns:cx4="http://schemas.microsoft.com/office/drawing/2016/5/10/chartex" xmlns:cx5="http://schemas.microsoft.com/office/drawing/2016/5/11/chartex" xmlns:cx6="http://schemas.microsoft.com/office/drawing/2016/5/12/chartex" xmlns:cx7="http://schemas.microsoft.com/office/drawing/2016/5/13/chartex" xmlns:cx8="http://schemas.microsoft.com/office/drawing/2016/5/14/chartex" xmlns:mc="http://schemas.openxmlformats.org/markup-compatibility/2006" xmlns:aink="http://schemas.microsoft.com/office/drawing/2016/ink" xmlns:am3d="http://schemas.microsoft.com/office/drawing/2017/model3d" xmlns:o="urn:schemas-microsoft-com:office:office" xmlns:r="http://schemas.openxmlformats.org/officeDocument/2006/relationships" xmlns:m="http://schemas.openxmlformats.org/officeDocument/2006/math" xmlns:v="urn:schemas-microsoft-com:vml" xmlns:wp14="http://schemas.microsoft.com/office/word/2010/wordprocessingDrawing" xmlns:wp="http://schemas.openxmlformats.org/drawingml/2006/wordprocessingDrawing" xmlns:w10="urn:schemas-microsoft-com:office:word" xmlns:w="http://schemas.openxmlformats.org/wordprocessingml/2006/main" xmlns:w14="http://schemas.microsoft.com/office/word/2010/wordml" xmlns:w15="http://schemas.microsoft.com/office/word/2012/wordml" xmlns:w16cid="http://schemas.microsoft.com/office/word/2016/wordml/cid" xmlns:w16se="http://schemas.microsoft.com/office/word/2015/wordml/symex" xmlns:wpg="http://schemas.microsoft.com/office/word/2010/wordprocessingGroup" xmlns:wpi="http://schemas.microsoft.com/office/word/2010/wordprocessingInk" xmlns:wne="http://schemas.microsoft.com/office/word/2006/wordml" xmlns:wps="http://schemas.microsoft.com/office/word/2010/wordprocessingShape" mc:Ignorable="w14 w15 w16se w16cid wp14">
+<w:endnotes xmlns:wpc="http://schemas.microsoft.com/office/word/2010/wordprocessingCanvas" xmlns:cx="http://schemas.microsoft.com/office/drawing/2014/chartex" xmlns:mc="http://schemas.openxmlformats.org/markup-compatibility/2006" xmlns:o="urn:schemas-microsoft-com:office:office" xmlns:r="http://schemas.openxmlformats.org/officeDocument/2006/relationships" xmlns:m="http://schemas.openxmlformats.org/officeDocument/2006/math" xmlns:v="urn:schemas-microsoft-com:vml" xmlns:wp14="http://schemas.microsoft.com/office/word/2010/wordprocessingDrawing" xmlns:wp="http://schemas.openxmlformats.org/drawingml/2006/wordprocessingDrawing" xmlns:w10="urn:schemas-microsoft-com:office:word" xmlns:w="http://schemas.openxmlformats.org/wordprocessingml/2006/main" xmlns:w14="http://schemas.microsoft.com/office/word/2010/wordml" xmlns:w15="http://schemas.microsoft.com/office/word/2012/wordml" xmlns:w16se="http://schemas.microsoft.com/office/word/2015/wordml/symex" xmlns:wpg="http://schemas.microsoft.com/office/word/2010/wordprocessingGroup" xmlns:wpi="http://schemas.microsoft.com/office/word/2010/wordprocessingInk" xmlns:wne="http://schemas.microsoft.com/office/word/2006/wordml" xmlns:wps="http://schemas.microsoft.com/office/word/2010/wordprocessingShape" mc:Ignorable="w14 w15 w16se wp14">
   <w:endnote w:type="separator" w:id="-1">
     <w:p>
       <w:pPr>
@@ -3588,7 +1294,7 @@
 </file>
 
 <file path=word/footnotes.xml><?xml version="1.0" encoding="utf-8"?>
-<w:footnotes xmlns:wpc="http://schemas.microsoft.com/office/word/2010/wordprocessingCanvas" xmlns:cx="http://schemas.microsoft.com/office/drawing/2014/chartex" xmlns:cx1="http://schemas.microsoft.com/office/drawing/2015/9/8/chartex" xmlns:cx2="http://schemas.microsoft.com/office/drawing/2015/10/21/chartex" xmlns:cx3="http://schemas.microsoft.com/office/drawing/2016/5/9/chartex" xmlns:cx4="http://schemas.microsoft.com/office/drawing/2016/5/10/chartex" xmlns:cx5="http://schemas.microsoft.com/office/drawing/2016/5/11/chartex" xmlns:cx6="http://schemas.microsoft.com/office/drawing/2016/5/12/chartex" xmlns:cx7="http://schemas.microsoft.com/office/drawing/2016/5/13/chartex" xmlns:cx8="http://schemas.microsoft.com/office/drawing/2016/5/14/chartex" xmlns:mc="http://schemas.openxmlformats.org/markup-compatibility/2006" xmlns:aink="http://schemas.microsoft.com/office/drawing/2016/ink" xmlns:am3d="http://schemas.microsoft.com/office/drawing/2017/model3d" xmlns:o="urn:schemas-microsoft-com:office:office" xmlns:r="http://schemas.openxmlformats.org/officeDocument/2006/relationships" xmlns:m="http://schemas.openxmlformats.org/officeDocument/2006/math" xmlns:v="urn:schemas-microsoft-com:vml" xmlns:wp14="http://schemas.microsoft.com/office/word/2010/wordprocessingDrawing" xmlns:wp="http://schemas.openxmlformats.org/drawingml/2006/wordprocessingDrawing" xmlns:w10="urn:schemas-microsoft-com:office:word" xmlns:w="http://schemas.openxmlformats.org/wordprocessingml/2006/main" xmlns:w14="http://schemas.microsoft.com/office/word/2010/wordml" xmlns:w15="http://schemas.microsoft.com/office/word/2012/wordml" xmlns:w16cid="http://schemas.microsoft.com/office/word/2016/wordml/cid" xmlns:w16se="http://schemas.microsoft.com/office/word/2015/wordml/symex" xmlns:wpg="http://schemas.microsoft.com/office/word/2010/wordprocessingGroup" xmlns:wpi="http://schemas.microsoft.com/office/word/2010/wordprocessingInk" xmlns:wne="http://schemas.microsoft.com/office/word/2006/wordml" xmlns:wps="http://schemas.microsoft.com/office/word/2010/wordprocessingShape" mc:Ignorable="w14 w15 w16se w16cid wp14">
+<w:footnotes xmlns:wpc="http://schemas.microsoft.com/office/word/2010/wordprocessingCanvas" xmlns:cx="http://schemas.microsoft.com/office/drawing/2014/chartex" xmlns:mc="http://schemas.openxmlformats.org/markup-compatibility/2006" xmlns:o="urn:schemas-microsoft-com:office:office" xmlns:r="http://schemas.openxmlformats.org/officeDocument/2006/relationships" xmlns:m="http://schemas.openxmlformats.org/officeDocument/2006/math" xmlns:v="urn:schemas-microsoft-com:vml" xmlns:wp14="http://schemas.microsoft.com/office/word/2010/wordprocessingDrawing" xmlns:wp="http://schemas.openxmlformats.org/drawingml/2006/wordprocessingDrawing" xmlns:w10="urn:schemas-microsoft-com:office:word" xmlns:w="http://schemas.openxmlformats.org/wordprocessingml/2006/main" xmlns:w14="http://schemas.microsoft.com/office/word/2010/wordml" xmlns:w15="http://schemas.microsoft.com/office/word/2012/wordml" xmlns:w16se="http://schemas.microsoft.com/office/word/2015/wordml/symex" xmlns:wpg="http://schemas.microsoft.com/office/word/2010/wordprocessingGroup" xmlns:wpi="http://schemas.microsoft.com/office/word/2010/wordprocessingInk" xmlns:wne="http://schemas.microsoft.com/office/word/2006/wordml" xmlns:wps="http://schemas.microsoft.com/office/word/2010/wordprocessingShape" mc:Ignorable="w14 w15 w16se wp14">
   <w:footnote w:type="separator" w:id="-1">
     <w:p>
       <w:pPr>
@@ -3613,7 +1319,7 @@
 </file>
 
 <file path=word/header1.xml><?xml version="1.0" encoding="utf-8"?>
-<w:hdr xmlns:wpc="http://schemas.microsoft.com/office/word/2010/wordprocessingCanvas" xmlns:cx="http://schemas.microsoft.com/office/drawing/2014/chartex" xmlns:cx1="http://schemas.microsoft.com/office/drawing/2015/9/8/chartex" xmlns:cx2="http://schemas.microsoft.com/office/drawing/2015/10/21/chartex" xmlns:cx3="http://schemas.microsoft.com/office/drawing/2016/5/9/chartex" xmlns:cx4="http://schemas.microsoft.com/office/drawing/2016/5/10/chartex" xmlns:cx5="http://schemas.microsoft.com/office/drawing/2016/5/11/chartex" xmlns:cx6="http://schemas.microsoft.com/office/drawing/2016/5/12/chartex" xmlns:cx7="http://schemas.microsoft.com/office/drawing/2016/5/13/chartex" xmlns:cx8="http://schemas.microsoft.com/office/drawing/2016/5/14/chartex" xmlns:mc="http://schemas.openxmlformats.org/markup-compatibility/2006" xmlns:aink="http://schemas.microsoft.com/office/drawing/2016/ink" xmlns:am3d="http://schemas.microsoft.com/office/drawing/2017/model3d" xmlns:o="urn:schemas-microsoft-com:office:office" xmlns:r="http://schemas.openxmlformats.org/officeDocument/2006/relationships" xmlns:m="http://schemas.openxmlformats.org/officeDocument/2006/math" xmlns:v="urn:schemas-microsoft-com:vml" xmlns:wp14="http://schemas.microsoft.com/office/word/2010/wordprocessingDrawing" xmlns:wp="http://schemas.openxmlformats.org/drawingml/2006/wordprocessingDrawing" xmlns:w10="urn:schemas-microsoft-com:office:word" xmlns:w="http://schemas.openxmlformats.org/wordprocessingml/2006/main" xmlns:w14="http://schemas.microsoft.com/office/word/2010/wordml" xmlns:w15="http://schemas.microsoft.com/office/word/2012/wordml" xmlns:w16cid="http://schemas.microsoft.com/office/word/2016/wordml/cid" xmlns:w16se="http://schemas.microsoft.com/office/word/2015/wordml/symex" xmlns:wpg="http://schemas.microsoft.com/office/word/2010/wordprocessingGroup" xmlns:wpi="http://schemas.microsoft.com/office/word/2010/wordprocessingInk" xmlns:wne="http://schemas.microsoft.com/office/word/2006/wordml" xmlns:wps="http://schemas.microsoft.com/office/word/2010/wordprocessingShape" mc:Ignorable="w14 w15 w16se w16cid wp14">
+<w:hdr xmlns:wpc="http://schemas.microsoft.com/office/word/2010/wordprocessingCanvas" xmlns:cx="http://schemas.microsoft.com/office/drawing/2014/chartex" xmlns:mc="http://schemas.openxmlformats.org/markup-compatibility/2006" xmlns:o="urn:schemas-microsoft-com:office:office" xmlns:r="http://schemas.openxmlformats.org/officeDocument/2006/relationships" xmlns:m="http://schemas.openxmlformats.org/officeDocument/2006/math" xmlns:v="urn:schemas-microsoft-com:vml" xmlns:wp14="http://schemas.microsoft.com/office/word/2010/wordprocessingDrawing" xmlns:wp="http://schemas.openxmlformats.org/drawingml/2006/wordprocessingDrawing" xmlns:w10="urn:schemas-microsoft-com:office:word" xmlns:w="http://schemas.openxmlformats.org/wordprocessingml/2006/main" xmlns:w14="http://schemas.microsoft.com/office/word/2010/wordml" xmlns:w15="http://schemas.microsoft.com/office/word/2012/wordml" xmlns:w16se="http://schemas.microsoft.com/office/word/2015/wordml/symex" xmlns:wpg="http://schemas.microsoft.com/office/word/2010/wordprocessingGroup" xmlns:wpi="http://schemas.microsoft.com/office/word/2010/wordprocessingInk" xmlns:wne="http://schemas.microsoft.com/office/word/2006/wordml" xmlns:wps="http://schemas.microsoft.com/office/word/2010/wordprocessingShape" mc:Ignorable="w14 w15 w16se wp14">
   <w:p>
     <w:pPr>
       <w:pStyle w:val="Header"/>
@@ -3634,6 +1340,7 @@
     <w:r>
       <w:rPr>
         <w:noProof/>
+        <w:lang w:eastAsia="ja-JP"/>
       </w:rPr>
       <w:drawing>
         <wp:inline distT="0" distB="0" distL="0" distR="0" wp14:anchorId="034EB0F0" wp14:editId="0D554471">
@@ -3682,7 +1389,7 @@
 </file>
 
 <file path=word/numbering.xml><?xml version="1.0" encoding="utf-8"?>
-<w:numbering xmlns:wpc="http://schemas.microsoft.com/office/word/2010/wordprocessingCanvas" xmlns:cx="http://schemas.microsoft.com/office/drawing/2014/chartex" xmlns:cx1="http://schemas.microsoft.com/office/drawing/2015/9/8/chartex" xmlns:cx2="http://schemas.microsoft.com/office/drawing/2015/10/21/chartex" xmlns:cx3="http://schemas.microsoft.com/office/drawing/2016/5/9/chartex" xmlns:cx4="http://schemas.microsoft.com/office/drawing/2016/5/10/chartex" xmlns:cx5="http://schemas.microsoft.com/office/drawing/2016/5/11/chartex" xmlns:cx6="http://schemas.microsoft.com/office/drawing/2016/5/12/chartex" xmlns:cx7="http://schemas.microsoft.com/office/drawing/2016/5/13/chartex" xmlns:cx8="http://schemas.microsoft.com/office/drawing/2016/5/14/chartex" xmlns:mc="http://schemas.openxmlformats.org/markup-compatibility/2006" xmlns:aink="http://schemas.microsoft.com/office/drawing/2016/ink" xmlns:am3d="http://schemas.microsoft.com/office/drawing/2017/model3d" xmlns:o="urn:schemas-microsoft-com:office:office" xmlns:r="http://schemas.openxmlformats.org/officeDocument/2006/relationships" xmlns:m="http://schemas.openxmlformats.org/officeDocument/2006/math" xmlns:v="urn:schemas-microsoft-com:vml" xmlns:wp14="http://schemas.microsoft.com/office/word/2010/wordprocessingDrawing" xmlns:wp="http://schemas.openxmlformats.org/drawingml/2006/wordprocessingDrawing" xmlns:w10="urn:schemas-microsoft-com:office:word" xmlns:w="http://schemas.openxmlformats.org/wordprocessingml/2006/main" xmlns:w14="http://schemas.microsoft.com/office/word/2010/wordml" xmlns:w15="http://schemas.microsoft.com/office/word/2012/wordml" xmlns:w16cid="http://schemas.microsoft.com/office/word/2016/wordml/cid" xmlns:w16se="http://schemas.microsoft.com/office/word/2015/wordml/symex" xmlns:wpg="http://schemas.microsoft.com/office/word/2010/wordprocessingGroup" xmlns:wpi="http://schemas.microsoft.com/office/word/2010/wordprocessingInk" xmlns:wne="http://schemas.microsoft.com/office/word/2006/wordml" xmlns:wps="http://schemas.microsoft.com/office/word/2010/wordprocessingShape" mc:Ignorable="w14 w15 w16se w16cid wp14">
+<w:numbering xmlns:wpc="http://schemas.microsoft.com/office/word/2010/wordprocessingCanvas" xmlns:cx="http://schemas.microsoft.com/office/drawing/2014/chartex" xmlns:mc="http://schemas.openxmlformats.org/markup-compatibility/2006" xmlns:o="urn:schemas-microsoft-com:office:office" xmlns:r="http://schemas.openxmlformats.org/officeDocument/2006/relationships" xmlns:m="http://schemas.openxmlformats.org/officeDocument/2006/math" xmlns:v="urn:schemas-microsoft-com:vml" xmlns:wp14="http://schemas.microsoft.com/office/word/2010/wordprocessingDrawing" xmlns:wp="http://schemas.openxmlformats.org/drawingml/2006/wordprocessingDrawing" xmlns:w10="urn:schemas-microsoft-com:office:word" xmlns:w="http://schemas.openxmlformats.org/wordprocessingml/2006/main" xmlns:w14="http://schemas.microsoft.com/office/word/2010/wordml" xmlns:w15="http://schemas.microsoft.com/office/word/2012/wordml" xmlns:w16se="http://schemas.microsoft.com/office/word/2015/wordml/symex" xmlns:wpg="http://schemas.microsoft.com/office/word/2010/wordprocessingGroup" xmlns:wpi="http://schemas.microsoft.com/office/word/2010/wordprocessingInk" xmlns:wne="http://schemas.microsoft.com/office/word/2006/wordml" xmlns:wps="http://schemas.microsoft.com/office/word/2010/wordprocessingShape" mc:Ignorable="w14 w15 w16se wp14">
   <w:abstractNum w:abstractNumId="0" w15:restartNumberingAfterBreak="0">
     <w:nsid w:val="00C76F6B"/>
     <w:multiLevelType w:val="hybridMultilevel"/>
@@ -5695,7 +3402,7 @@
 </file>
 
 <file path=word/styles.xml><?xml version="1.0" encoding="utf-8"?>
-<w:styles xmlns:mc="http://schemas.openxmlformats.org/markup-compatibility/2006" xmlns:r="http://schemas.openxmlformats.org/officeDocument/2006/relationships" xmlns:w="http://schemas.openxmlformats.org/wordprocessingml/2006/main" xmlns:w14="http://schemas.microsoft.com/office/word/2010/wordml" xmlns:w15="http://schemas.microsoft.com/office/word/2012/wordml" xmlns:w16cid="http://schemas.microsoft.com/office/word/2016/wordml/cid" xmlns:w16se="http://schemas.microsoft.com/office/word/2015/wordml/symex" mc:Ignorable="w14 w15 w16se w16cid">
+<w:styles xmlns:mc="http://schemas.openxmlformats.org/markup-compatibility/2006" xmlns:r="http://schemas.openxmlformats.org/officeDocument/2006/relationships" xmlns:w="http://schemas.openxmlformats.org/wordprocessingml/2006/main" xmlns:w14="http://schemas.microsoft.com/office/word/2010/wordml" xmlns:w15="http://schemas.microsoft.com/office/word/2012/wordml" xmlns:w16se="http://schemas.microsoft.com/office/word/2015/wordml/symex" mc:Ignorable="w14 w15 w16se">
   <w:docDefaults>
     <w:rPrDefault>
       <w:rPr>
@@ -5711,7 +3418,7 @@
       </w:pPr>
     </w:pPrDefault>
   </w:docDefaults>
-  <w:latentStyles w:defLockedState="0" w:defUIPriority="99" w:defSemiHidden="0" w:defUnhideWhenUsed="0" w:defQFormat="0" w:count="376">
+  <w:latentStyles w:defLockedState="0" w:defUIPriority="99" w:defSemiHidden="0" w:defUnhideWhenUsed="0" w:defQFormat="0" w:count="371">
     <w:lsdException w:name="Normal" w:uiPriority="0" w:qFormat="1"/>
     <w:lsdException w:name="heading 1" w:uiPriority="9" w:qFormat="1"/>
     <w:lsdException w:name="heading 2" w:semiHidden="1" w:uiPriority="9" w:unhideWhenUsed="1" w:qFormat="1"/>
@@ -5817,6 +3524,7 @@
     <w:lsdException w:name="HTML Sample" w:semiHidden="1" w:unhideWhenUsed="1"/>
     <w:lsdException w:name="HTML Typewriter" w:semiHidden="1" w:unhideWhenUsed="1"/>
     <w:lsdException w:name="HTML Variable" w:semiHidden="1" w:unhideWhenUsed="1"/>
+    <w:lsdException w:name="Normal Table" w:semiHidden="1" w:unhideWhenUsed="1"/>
     <w:lsdException w:name="annotation subject" w:semiHidden="1" w:unhideWhenUsed="1"/>
     <w:lsdException w:name="No List" w:semiHidden="1" w:unhideWhenUsed="1"/>
     <w:lsdException w:name="Outline List 1" w:semiHidden="1" w:unhideWhenUsed="1"/>
@@ -5859,8 +3567,11 @@
     <w:lsdException w:name="Table Contemporary" w:semiHidden="1" w:unhideWhenUsed="1"/>
     <w:lsdException w:name="Table Elegant" w:semiHidden="1" w:unhideWhenUsed="1"/>
     <w:lsdException w:name="Table Professional" w:semiHidden="1" w:unhideWhenUsed="1"/>
+    <w:lsdException w:name="Table Subtle 1" w:semiHidden="1" w:unhideWhenUsed="1"/>
     <w:lsdException w:name="Table Subtle 2" w:semiHidden="1" w:unhideWhenUsed="1"/>
     <w:lsdException w:name="Table Web 1" w:semiHidden="1" w:unhideWhenUsed="1"/>
+    <w:lsdException w:name="Table Web 2" w:semiHidden="1" w:unhideWhenUsed="1"/>
+    <w:lsdException w:name="Table Web 3" w:semiHidden="1" w:unhideWhenUsed="1"/>
     <w:lsdException w:name="Balloon Text" w:semiHidden="1" w:unhideWhenUsed="1"/>
     <w:lsdException w:name="Table Grid" w:uiPriority="39"/>
     <w:lsdException w:name="Table Theme" w:semiHidden="1" w:unhideWhenUsed="1"/>
@@ -6079,11 +3790,6 @@
     <w:lsdException w:name="List Table 5 Dark Accent 6" w:uiPriority="50"/>
     <w:lsdException w:name="List Table 6 Colorful Accent 6" w:uiPriority="51"/>
     <w:lsdException w:name="List Table 7 Colorful Accent 6" w:uiPriority="52"/>
-    <w:lsdException w:name="Mention" w:semiHidden="1" w:unhideWhenUsed="1"/>
-    <w:lsdException w:name="Smart Hyperlink" w:semiHidden="1" w:unhideWhenUsed="1"/>
-    <w:lsdException w:name="Hashtag" w:semiHidden="1" w:unhideWhenUsed="1"/>
-    <w:lsdException w:name="Unresolved Mention" w:semiHidden="1" w:unhideWhenUsed="1"/>
-    <w:lsdException w:name="Smart Link" w:semiHidden="1" w:unhideWhenUsed="1"/>
   </w:latentStyles>
   <w:style w:type="paragraph" w:default="1" w:styleId="Normal">
     <w:name w:val="Normal"/>

</xml_diff>